<commit_message>
added interview question doc and modify some other
</commit_message>
<xml_diff>
--- a/OOP Important only 6 pack programmer   .docx
+++ b/OOP Important only 6 pack programmer   .docx
@@ -973,7 +973,6 @@
           <w:sz w:val="28"/>
           <w:szCs w:val="28"/>
         </w:rPr>
-        <w:lastRenderedPageBreak/>
         <w:t>Mutable</w:t>
       </w:r>
       <w:r>
@@ -1004,6 +1003,7 @@
           <w:sz w:val="28"/>
           <w:szCs w:val="28"/>
         </w:rPr>
+        <w:lastRenderedPageBreak/>
         <w:t>Pass by reference (</w:t>
       </w:r>
       <w:r>
@@ -1342,6 +1342,7 @@
         </w:rPr>
         <w:t>a</w:t>
       </w:r>
+      <w:proofErr w:type="gramStart"/>
       <w:r>
         <w:rPr>
           <w:rFonts w:ascii="Fira Code" w:eastAsia="Times New Roman" w:hAnsi="Fira Code" w:cs="Fira Code"/>
@@ -1358,7 +1359,17 @@
           <w:sz w:val="24"/>
           <w:szCs w:val="24"/>
         </w:rPr>
-        <w:t>//{name: 'Adil', age: 25}</w:t>
+        <w:t>/</w:t>
+      </w:r>
+      <w:proofErr w:type="gramEnd"/>
+      <w:r>
+        <w:rPr>
+          <w:rFonts w:ascii="Fira Code" w:eastAsia="Times New Roman" w:hAnsi="Fira Code" w:cs="Fira Code"/>
+          <w:color w:val="6A9955"/>
+          <w:sz w:val="24"/>
+          <w:szCs w:val="24"/>
+        </w:rPr>
+        <w:t>/{name: 'Adil', age: 25}</w:t>
       </w:r>
     </w:p>
     <w:p>
@@ -1433,7 +1444,27 @@
           <w:sz w:val="24"/>
           <w:szCs w:val="24"/>
         </w:rPr>
-        <w:t>//{name: 'Adil', age: 25}</w:t>
+        <w:t>/</w:t>
+      </w:r>
+      <w:proofErr w:type="gramStart"/>
+      <w:r>
+        <w:rPr>
+          <w:rFonts w:ascii="Fira Code" w:eastAsia="Times New Roman" w:hAnsi="Fira Code" w:cs="Fira Code"/>
+          <w:color w:val="6A9955"/>
+          <w:sz w:val="24"/>
+          <w:szCs w:val="24"/>
+        </w:rPr>
+        <w:t>/{</w:t>
+      </w:r>
+      <w:proofErr w:type="gramEnd"/>
+      <w:r>
+        <w:rPr>
+          <w:rFonts w:ascii="Fira Code" w:eastAsia="Times New Roman" w:hAnsi="Fira Code" w:cs="Fira Code"/>
+          <w:color w:val="6A9955"/>
+          <w:sz w:val="24"/>
+          <w:szCs w:val="24"/>
+        </w:rPr>
+        <w:t>name: 'Adil', age: 25}</w:t>
       </w:r>
     </w:p>
     <w:p>
@@ -1460,6 +1491,7 @@
         </w:rPr>
       </w:pPr>
       <w:proofErr w:type="spellStart"/>
+      <w:proofErr w:type="gramStart"/>
       <w:r>
         <w:rPr>
           <w:rFonts w:ascii="Fira Code" w:eastAsia="Times New Roman" w:hAnsi="Fira Code" w:cs="Fira Code"/>
@@ -1488,6 +1520,7 @@
         <w:t>father</w:t>
       </w:r>
       <w:proofErr w:type="spellEnd"/>
+      <w:proofErr w:type="gramEnd"/>
       <w:r>
         <w:rPr>
           <w:rFonts w:ascii="Fira Code" w:eastAsia="Times New Roman" w:hAnsi="Fira Code" w:cs="Fira Code"/>
@@ -1679,7 +1712,27 @@
           <w:sz w:val="24"/>
           <w:szCs w:val="24"/>
         </w:rPr>
-        <w:t>//{name: 'Adil', father: '</w:t>
+        <w:t>/</w:t>
+      </w:r>
+      <w:proofErr w:type="gramStart"/>
+      <w:r>
+        <w:rPr>
+          <w:rFonts w:ascii="Fira Code" w:eastAsia="Times New Roman" w:hAnsi="Fira Code" w:cs="Fira Code"/>
+          <w:color w:val="6A9955"/>
+          <w:sz w:val="24"/>
+          <w:szCs w:val="24"/>
+        </w:rPr>
+        <w:t>/{</w:t>
+      </w:r>
+      <w:proofErr w:type="gramEnd"/>
+      <w:r>
+        <w:rPr>
+          <w:rFonts w:ascii="Fira Code" w:eastAsia="Times New Roman" w:hAnsi="Fira Code" w:cs="Fira Code"/>
+          <w:color w:val="6A9955"/>
+          <w:sz w:val="24"/>
+          <w:szCs w:val="24"/>
+        </w:rPr>
+        <w:t>name: 'Adil', father: '</w:t>
       </w:r>
       <w:proofErr w:type="spellStart"/>
       <w:r>
@@ -1774,7 +1827,27 @@
           <w:sz w:val="24"/>
           <w:szCs w:val="24"/>
         </w:rPr>
-        <w:t>//{name: 'Adil', father: '</w:t>
+        <w:t>/</w:t>
+      </w:r>
+      <w:proofErr w:type="gramStart"/>
+      <w:r>
+        <w:rPr>
+          <w:rFonts w:ascii="Fira Code" w:eastAsia="Times New Roman" w:hAnsi="Fira Code" w:cs="Fira Code"/>
+          <w:color w:val="6A9955"/>
+          <w:sz w:val="24"/>
+          <w:szCs w:val="24"/>
+        </w:rPr>
+        <w:t>/{</w:t>
+      </w:r>
+      <w:proofErr w:type="gramEnd"/>
+      <w:r>
+        <w:rPr>
+          <w:rFonts w:ascii="Fira Code" w:eastAsia="Times New Roman" w:hAnsi="Fira Code" w:cs="Fira Code"/>
+          <w:color w:val="6A9955"/>
+          <w:sz w:val="24"/>
+          <w:szCs w:val="24"/>
+        </w:rPr>
+        <w:t>name: 'Adil', father: '</w:t>
       </w:r>
       <w:proofErr w:type="spellStart"/>
       <w:r>
@@ -2045,6 +2118,7 @@
         </w:rPr>
         <w:t xml:space="preserve"> </w:t>
       </w:r>
+      <w:proofErr w:type="gramStart"/>
       <w:r>
         <w:rPr>
           <w:rFonts w:ascii="Fira Code" w:eastAsia="Times New Roman" w:hAnsi="Fira Code" w:cs="Fira Code"/>
@@ -2061,7 +2135,17 @@
           <w:sz w:val="24"/>
           <w:szCs w:val="24"/>
         </w:rPr>
-        <w:t>() {</w:t>
+        <w:t>(</w:t>
+      </w:r>
+      <w:proofErr w:type="gramEnd"/>
+      <w:r>
+        <w:rPr>
+          <w:rFonts w:ascii="Fira Code" w:eastAsia="Times New Roman" w:hAnsi="Fira Code" w:cs="Fira Code"/>
+          <w:color w:val="D4D4D4"/>
+          <w:sz w:val="24"/>
+          <w:szCs w:val="24"/>
+        </w:rPr>
+        <w:t>) {</w:t>
       </w:r>
     </w:p>
     <w:p>
@@ -2084,6 +2168,7 @@
         </w:rPr>
         <w:t xml:space="preserve">    </w:t>
       </w:r>
+      <w:proofErr w:type="gramStart"/>
       <w:r>
         <w:rPr>
           <w:rFonts w:ascii="Fira Code" w:eastAsia="Times New Roman" w:hAnsi="Fira Code" w:cs="Fira Code"/>
@@ -2120,6 +2205,7 @@
         </w:rPr>
         <w:t>(</w:t>
       </w:r>
+      <w:proofErr w:type="gramEnd"/>
       <w:r>
         <w:rPr>
           <w:rFonts w:ascii="Fira Code" w:eastAsia="Times New Roman" w:hAnsi="Fira Code" w:cs="Fira Code"/>
@@ -2262,6 +2348,7 @@
         </w:rPr>
         <w:t>.</w:t>
       </w:r>
+      <w:proofErr w:type="gramStart"/>
       <w:r>
         <w:rPr>
           <w:rFonts w:ascii="Fira Code" w:eastAsia="Times New Roman" w:hAnsi="Fira Code" w:cs="Fira Code"/>
@@ -2278,7 +2365,17 @@
           <w:sz w:val="24"/>
           <w:szCs w:val="24"/>
         </w:rPr>
-        <w:t xml:space="preserve">(); </w:t>
+        <w:t>(</w:t>
+      </w:r>
+      <w:proofErr w:type="gramEnd"/>
+      <w:r>
+        <w:rPr>
+          <w:rFonts w:ascii="Fira Code" w:eastAsia="Times New Roman" w:hAnsi="Fira Code" w:cs="Fira Code"/>
+          <w:color w:val="D4D4D4"/>
+          <w:sz w:val="24"/>
+          <w:szCs w:val="24"/>
+        </w:rPr>
+        <w:t xml:space="preserve">); </w:t>
       </w:r>
       <w:r>
         <w:rPr>
@@ -2572,6 +2669,7 @@
         </w:rPr>
         <w:t xml:space="preserve">    </w:t>
       </w:r>
+      <w:proofErr w:type="gramStart"/>
       <w:r>
         <w:rPr>
           <w:rFonts w:ascii="Fira Code" w:eastAsia="Times New Roman" w:hAnsi="Fira Code" w:cs="Fira Code"/>
@@ -2608,6 +2706,7 @@
         </w:rPr>
         <w:t>(</w:t>
       </w:r>
+      <w:proofErr w:type="gramEnd"/>
       <w:r>
         <w:rPr>
           <w:rFonts w:ascii="Fira Code" w:eastAsia="Times New Roman" w:hAnsi="Fira Code" w:cs="Fira Code"/>
@@ -2750,6 +2849,7 @@
         </w:rPr>
         <w:t>.</w:t>
       </w:r>
+      <w:proofErr w:type="gramStart"/>
       <w:r>
         <w:rPr>
           <w:rFonts w:ascii="Fira Code" w:eastAsia="Times New Roman" w:hAnsi="Fira Code" w:cs="Fira Code"/>
@@ -2766,7 +2866,17 @@
           <w:sz w:val="24"/>
           <w:szCs w:val="24"/>
         </w:rPr>
-        <w:t xml:space="preserve">(); </w:t>
+        <w:t>(</w:t>
+      </w:r>
+      <w:proofErr w:type="gramEnd"/>
+      <w:r>
+        <w:rPr>
+          <w:rFonts w:ascii="Fira Code" w:eastAsia="Times New Roman" w:hAnsi="Fira Code" w:cs="Fira Code"/>
+          <w:color w:val="D4D4D4"/>
+          <w:sz w:val="24"/>
+          <w:szCs w:val="24"/>
+        </w:rPr>
+        <w:t xml:space="preserve">); </w:t>
       </w:r>
       <w:r>
         <w:rPr>
@@ -2821,6 +2931,8 @@
         </w:rPr>
       </w:pPr>
     </w:p>
+    <w:p/>
+    <w:p/>
     <w:p/>
     <w:p/>
     <w:p>
@@ -3548,6 +3660,7 @@
         <w:t xml:space="preserve"> </w:t>
       </w:r>
       <w:proofErr w:type="spellStart"/>
+      <w:proofErr w:type="gramStart"/>
       <w:r>
         <w:rPr>
           <w:rFonts w:ascii="Fira Code" w:eastAsia="Times New Roman" w:hAnsi="Fira Code" w:cs="Fira Code"/>
@@ -3567,6 +3680,7 @@
         </w:rPr>
         <w:t>(</w:t>
       </w:r>
+      <w:proofErr w:type="gramEnd"/>
       <w:r>
         <w:rPr>
           <w:rFonts w:ascii="Fira Code" w:eastAsia="Times New Roman" w:hAnsi="Fira Code" w:cs="Fira Code"/>
@@ -3915,7 +4029,169 @@
         </w:rPr>
         <w:t xml:space="preserve"> </w:t>
       </w:r>
+      <w:r>
+        <w:rPr>
+          <w:rFonts w:ascii="Fira Code" w:eastAsia="Times New Roman" w:hAnsi="Fira Code" w:cs="Fira Code"/>
+          <w:color w:val="4FC1FF"/>
+          <w:sz w:val="24"/>
+          <w:szCs w:val="24"/>
+        </w:rPr>
+        <w:t>RomanReign</w:t>
+      </w:r>
+      <w:r>
+        <w:rPr>
+          <w:rFonts w:ascii="Fira Code" w:eastAsia="Times New Roman" w:hAnsi="Fira Code" w:cs="Fira Code"/>
+          <w:color w:val="D4D4D4"/>
+          <w:sz w:val="24"/>
+          <w:szCs w:val="24"/>
+        </w:rPr>
+        <w:t xml:space="preserve"> = </w:t>
+      </w:r>
       <w:proofErr w:type="spellStart"/>
+      <w:proofErr w:type="gramStart"/>
+      <w:r>
+        <w:rPr>
+          <w:rFonts w:ascii="Fira Code" w:eastAsia="Times New Roman" w:hAnsi="Fira Code" w:cs="Fira Code"/>
+          <w:color w:val="DCDCAA"/>
+          <w:sz w:val="24"/>
+          <w:szCs w:val="24"/>
+        </w:rPr>
+        <w:t>wwe</w:t>
+      </w:r>
+      <w:proofErr w:type="spellEnd"/>
+      <w:r>
+        <w:rPr>
+          <w:rFonts w:ascii="Fira Code" w:eastAsia="Times New Roman" w:hAnsi="Fira Code" w:cs="Fira Code"/>
+          <w:color w:val="D4D4D4"/>
+          <w:sz w:val="24"/>
+          <w:szCs w:val="24"/>
+        </w:rPr>
+        <w:t>(</w:t>
+      </w:r>
+      <w:proofErr w:type="gramEnd"/>
+      <w:r>
+        <w:rPr>
+          <w:rFonts w:ascii="Fira Code" w:eastAsia="Times New Roman" w:hAnsi="Fira Code" w:cs="Fira Code"/>
+          <w:color w:val="B5CEA8"/>
+          <w:sz w:val="24"/>
+          <w:szCs w:val="24"/>
+        </w:rPr>
+        <w:t>2</w:t>
+      </w:r>
+      <w:r>
+        <w:rPr>
+          <w:rFonts w:ascii="Fira Code" w:eastAsia="Times New Roman" w:hAnsi="Fira Code" w:cs="Fira Code"/>
+          <w:color w:val="D4D4D4"/>
+          <w:sz w:val="24"/>
+          <w:szCs w:val="24"/>
+        </w:rPr>
+        <w:t xml:space="preserve">, </w:t>
+      </w:r>
+      <w:r>
+        <w:rPr>
+          <w:rFonts w:ascii="Fira Code" w:eastAsia="Times New Roman" w:hAnsi="Fira Code" w:cs="Fira Code"/>
+          <w:color w:val="B5CEA8"/>
+          <w:sz w:val="24"/>
+          <w:szCs w:val="24"/>
+        </w:rPr>
+        <w:t>4</w:t>
+      </w:r>
+      <w:r>
+        <w:rPr>
+          <w:rFonts w:ascii="Fira Code" w:eastAsia="Times New Roman" w:hAnsi="Fira Code" w:cs="Fira Code"/>
+          <w:color w:val="D4D4D4"/>
+          <w:sz w:val="24"/>
+          <w:szCs w:val="24"/>
+        </w:rPr>
+        <w:t xml:space="preserve">, </w:t>
+      </w:r>
+      <w:r>
+        <w:rPr>
+          <w:rFonts w:ascii="Fira Code" w:eastAsia="Times New Roman" w:hAnsi="Fira Code" w:cs="Fira Code"/>
+          <w:color w:val="CE9178"/>
+          <w:sz w:val="24"/>
+          <w:szCs w:val="24"/>
+        </w:rPr>
+        <w:t>"B+"</w:t>
+      </w:r>
+      <w:r>
+        <w:rPr>
+          <w:rFonts w:ascii="Fira Code" w:eastAsia="Times New Roman" w:hAnsi="Fira Code" w:cs="Fira Code"/>
+          <w:color w:val="D4D4D4"/>
+          <w:sz w:val="24"/>
+          <w:szCs w:val="24"/>
+        </w:rPr>
+        <w:t>);</w:t>
+      </w:r>
+      <w:r>
+        <w:rPr>
+          <w:rFonts w:ascii="Fira Code" w:eastAsia="Times New Roman" w:hAnsi="Fira Code" w:cs="Fira Code"/>
+          <w:color w:val="D4D4D4"/>
+          <w:sz w:val="24"/>
+          <w:szCs w:val="24"/>
+        </w:rPr>
+        <w:t xml:space="preserve"> </w:t>
+      </w:r>
+      <w:r>
+        <w:rPr>
+          <w:rFonts w:ascii="Fira Code" w:eastAsia="Times New Roman" w:hAnsi="Fira Code" w:cs="Fira Code"/>
+          <w:color w:val="D4D4D4"/>
+          <w:sz w:val="24"/>
+          <w:szCs w:val="24"/>
+        </w:rPr>
+        <w:t xml:space="preserve">//it is </w:t>
+      </w:r>
+      <w:proofErr w:type="spellStart"/>
+      <w:r>
+        <w:rPr>
+          <w:rFonts w:ascii="Fira Code" w:eastAsia="Times New Roman" w:hAnsi="Fira Code" w:cs="Fira Code"/>
+          <w:color w:val="D4D4D4"/>
+          <w:sz w:val="24"/>
+          <w:szCs w:val="24"/>
+        </w:rPr>
+        <w:t>a</w:t>
+      </w:r>
+      <w:proofErr w:type="spellEnd"/>
+      <w:r>
+        <w:rPr>
+          <w:rFonts w:ascii="Fira Code" w:eastAsia="Times New Roman" w:hAnsi="Fira Code" w:cs="Fira Code"/>
+          <w:color w:val="D4D4D4"/>
+          <w:sz w:val="24"/>
+          <w:szCs w:val="24"/>
+        </w:rPr>
+        <w:t xml:space="preserve"> object</w:t>
+      </w:r>
+    </w:p>
+    <w:p>
+      <w:pPr>
+        <w:shd w:val="clear" w:color="auto" w:fill="1E1E1E"/>
+        <w:spacing w:after="0" w:line="285" w:lineRule="atLeast"/>
+        <w:rPr>
+          <w:rFonts w:ascii="Fira Code" w:eastAsia="Times New Roman" w:hAnsi="Fira Code" w:cs="Fira Code"/>
+          <w:color w:val="D4D4D4"/>
+          <w:sz w:val="24"/>
+          <w:szCs w:val="24"/>
+        </w:rPr>
+      </w:pPr>
+      <w:r>
+        <w:rPr>
+          <w:rFonts w:ascii="Fira Code" w:eastAsia="Times New Roman" w:hAnsi="Fira Code" w:cs="Fira Code"/>
+          <w:color w:val="569CD6"/>
+          <w:sz w:val="24"/>
+          <w:szCs w:val="24"/>
+        </w:rPr>
+        <w:t>const</w:t>
+      </w:r>
+      <w:r>
+        <w:rPr>
+          <w:rFonts w:ascii="Fira Code" w:eastAsia="Times New Roman" w:hAnsi="Fira Code" w:cs="Fira Code"/>
+          <w:color w:val="D4D4D4"/>
+          <w:sz w:val="24"/>
+          <w:szCs w:val="24"/>
+        </w:rPr>
+        <w:t xml:space="preserve"> </w:t>
+      </w:r>
+      <w:proofErr w:type="spellStart"/>
       <w:r>
         <w:rPr>
           <w:rFonts w:ascii="Fira Code" w:eastAsia="Times New Roman" w:hAnsi="Fira Code" w:cs="Fira Code"/>
@@ -3923,421 +4199,263 @@
           <w:sz w:val="24"/>
           <w:szCs w:val="24"/>
         </w:rPr>
+        <w:t>SathRolline</w:t>
+      </w:r>
+      <w:proofErr w:type="spellEnd"/>
+      <w:r>
+        <w:rPr>
+          <w:rFonts w:ascii="Fira Code" w:eastAsia="Times New Roman" w:hAnsi="Fira Code" w:cs="Fira Code"/>
+          <w:color w:val="D4D4D4"/>
+          <w:sz w:val="24"/>
+          <w:szCs w:val="24"/>
+        </w:rPr>
+        <w:t xml:space="preserve"> = </w:t>
+      </w:r>
+      <w:proofErr w:type="spellStart"/>
+      <w:proofErr w:type="gramStart"/>
+      <w:r>
+        <w:rPr>
+          <w:rFonts w:ascii="Fira Code" w:eastAsia="Times New Roman" w:hAnsi="Fira Code" w:cs="Fira Code"/>
+          <w:color w:val="DCDCAA"/>
+          <w:sz w:val="24"/>
+          <w:szCs w:val="24"/>
+        </w:rPr>
+        <w:t>wwe</w:t>
+      </w:r>
+      <w:proofErr w:type="spellEnd"/>
+      <w:r>
+        <w:rPr>
+          <w:rFonts w:ascii="Fira Code" w:eastAsia="Times New Roman" w:hAnsi="Fira Code" w:cs="Fira Code"/>
+          <w:color w:val="D4D4D4"/>
+          <w:sz w:val="24"/>
+          <w:szCs w:val="24"/>
+        </w:rPr>
+        <w:t>(</w:t>
+      </w:r>
+      <w:proofErr w:type="gramEnd"/>
+      <w:r>
+        <w:rPr>
+          <w:rFonts w:ascii="Fira Code" w:eastAsia="Times New Roman" w:hAnsi="Fira Code" w:cs="Fira Code"/>
+          <w:color w:val="B5CEA8"/>
+          <w:sz w:val="24"/>
+          <w:szCs w:val="24"/>
+        </w:rPr>
+        <w:t>4</w:t>
+      </w:r>
+      <w:r>
+        <w:rPr>
+          <w:rFonts w:ascii="Fira Code" w:eastAsia="Times New Roman" w:hAnsi="Fira Code" w:cs="Fira Code"/>
+          <w:color w:val="D4D4D4"/>
+          <w:sz w:val="24"/>
+          <w:szCs w:val="24"/>
+        </w:rPr>
+        <w:t xml:space="preserve">, </w:t>
+      </w:r>
+      <w:r>
+        <w:rPr>
+          <w:rFonts w:ascii="Fira Code" w:eastAsia="Times New Roman" w:hAnsi="Fira Code" w:cs="Fira Code"/>
+          <w:color w:val="B5CEA8"/>
+          <w:sz w:val="24"/>
+          <w:szCs w:val="24"/>
+        </w:rPr>
+        <w:t>40</w:t>
+      </w:r>
+      <w:r>
+        <w:rPr>
+          <w:rFonts w:ascii="Fira Code" w:eastAsia="Times New Roman" w:hAnsi="Fira Code" w:cs="Fira Code"/>
+          <w:color w:val="D4D4D4"/>
+          <w:sz w:val="24"/>
+          <w:szCs w:val="24"/>
+        </w:rPr>
+        <w:t xml:space="preserve">, </w:t>
+      </w:r>
+      <w:r>
+        <w:rPr>
+          <w:rFonts w:ascii="Fira Code" w:eastAsia="Times New Roman" w:hAnsi="Fira Code" w:cs="Fira Code"/>
+          <w:color w:val="CE9178"/>
+          <w:sz w:val="24"/>
+          <w:szCs w:val="24"/>
+        </w:rPr>
+        <w:t>"C"</w:t>
+      </w:r>
+      <w:r>
+        <w:rPr>
+          <w:rFonts w:ascii="Fira Code" w:eastAsia="Times New Roman" w:hAnsi="Fira Code" w:cs="Fira Code"/>
+          <w:color w:val="D4D4D4"/>
+          <w:sz w:val="24"/>
+          <w:szCs w:val="24"/>
+        </w:rPr>
+        <w:t>);</w:t>
+      </w:r>
+      <w:r>
+        <w:rPr>
+          <w:rFonts w:ascii="Fira Code" w:eastAsia="Times New Roman" w:hAnsi="Fira Code" w:cs="Fira Code"/>
+          <w:color w:val="D4D4D4"/>
+          <w:sz w:val="24"/>
+          <w:szCs w:val="24"/>
+        </w:rPr>
+        <w:t xml:space="preserve"> //it is </w:t>
+      </w:r>
+      <w:proofErr w:type="spellStart"/>
+      <w:r>
+        <w:rPr>
+          <w:rFonts w:ascii="Fira Code" w:eastAsia="Times New Roman" w:hAnsi="Fira Code" w:cs="Fira Code"/>
+          <w:color w:val="D4D4D4"/>
+          <w:sz w:val="24"/>
+          <w:szCs w:val="24"/>
+        </w:rPr>
+        <w:t>a</w:t>
+      </w:r>
+      <w:proofErr w:type="spellEnd"/>
+      <w:r>
+        <w:rPr>
+          <w:rFonts w:ascii="Fira Code" w:eastAsia="Times New Roman" w:hAnsi="Fira Code" w:cs="Fira Code"/>
+          <w:color w:val="D4D4D4"/>
+          <w:sz w:val="24"/>
+          <w:szCs w:val="24"/>
+        </w:rPr>
+        <w:t xml:space="preserve"> object</w:t>
+      </w:r>
+    </w:p>
+    <w:p>
+      <w:pPr>
+        <w:shd w:val="clear" w:color="auto" w:fill="1E1E1E"/>
+        <w:spacing w:after="0" w:line="285" w:lineRule="atLeast"/>
+        <w:rPr>
+          <w:rFonts w:ascii="Fira Code" w:eastAsia="Times New Roman" w:hAnsi="Fira Code" w:cs="Fira Code"/>
+          <w:color w:val="D4D4D4"/>
+          <w:sz w:val="24"/>
+          <w:szCs w:val="24"/>
+        </w:rPr>
+      </w:pPr>
+    </w:p>
+    <w:p>
+      <w:pPr>
+        <w:shd w:val="clear" w:color="auto" w:fill="1E1E1E"/>
+        <w:spacing w:after="0" w:line="285" w:lineRule="atLeast"/>
+        <w:rPr>
+          <w:rFonts w:ascii="Fira Code" w:eastAsia="Times New Roman" w:hAnsi="Fira Code" w:cs="Fira Code"/>
+          <w:color w:val="D4D4D4"/>
+          <w:sz w:val="24"/>
+          <w:szCs w:val="24"/>
+        </w:rPr>
+      </w:pPr>
+      <w:proofErr w:type="gramStart"/>
+      <w:r>
+        <w:rPr>
+          <w:rFonts w:ascii="Fira Code" w:eastAsia="Times New Roman" w:hAnsi="Fira Code" w:cs="Fira Code"/>
+          <w:color w:val="9CDCFE"/>
+          <w:sz w:val="24"/>
+          <w:szCs w:val="24"/>
+        </w:rPr>
+        <w:t>console</w:t>
+      </w:r>
+      <w:r>
+        <w:rPr>
+          <w:rFonts w:ascii="Fira Code" w:eastAsia="Times New Roman" w:hAnsi="Fira Code" w:cs="Fira Code"/>
+          <w:color w:val="D4D4D4"/>
+          <w:sz w:val="24"/>
+          <w:szCs w:val="24"/>
+        </w:rPr>
+        <w:t>.</w:t>
+      </w:r>
+      <w:r>
+        <w:rPr>
+          <w:rFonts w:ascii="Fira Code" w:eastAsia="Times New Roman" w:hAnsi="Fira Code" w:cs="Fira Code"/>
+          <w:color w:val="DCDCAA"/>
+          <w:sz w:val="24"/>
+          <w:szCs w:val="24"/>
+        </w:rPr>
+        <w:t>log</w:t>
+      </w:r>
+      <w:r>
+        <w:rPr>
+          <w:rFonts w:ascii="Fira Code" w:eastAsia="Times New Roman" w:hAnsi="Fira Code" w:cs="Fira Code"/>
+          <w:color w:val="D4D4D4"/>
+          <w:sz w:val="24"/>
+          <w:szCs w:val="24"/>
+        </w:rPr>
+        <w:t>(</w:t>
+      </w:r>
+      <w:proofErr w:type="gramEnd"/>
+      <w:r>
+        <w:rPr>
+          <w:rFonts w:ascii="Fira Code" w:eastAsia="Times New Roman" w:hAnsi="Fira Code" w:cs="Fira Code"/>
+          <w:color w:val="4FC1FF"/>
+          <w:sz w:val="24"/>
+          <w:szCs w:val="24"/>
+        </w:rPr>
         <w:t>RomanReign</w:t>
       </w:r>
-      <w:proofErr w:type="spellEnd"/>
-      <w:r>
-        <w:rPr>
-          <w:rFonts w:ascii="Fira Code" w:eastAsia="Times New Roman" w:hAnsi="Fira Code" w:cs="Fira Code"/>
-          <w:color w:val="D4D4D4"/>
-          <w:sz w:val="24"/>
-          <w:szCs w:val="24"/>
-        </w:rPr>
-        <w:t xml:space="preserve"> = </w:t>
+      <w:r>
+        <w:rPr>
+          <w:rFonts w:ascii="Fira Code" w:eastAsia="Times New Roman" w:hAnsi="Fira Code" w:cs="Fira Code"/>
+          <w:color w:val="D4D4D4"/>
+          <w:sz w:val="24"/>
+          <w:szCs w:val="24"/>
+        </w:rPr>
+        <w:t xml:space="preserve">); </w:t>
+      </w:r>
+      <w:r>
+        <w:rPr>
+          <w:rFonts w:ascii="Fira Code" w:eastAsia="Times New Roman" w:hAnsi="Fira Code" w:cs="Fira Code"/>
+          <w:color w:val="6A9955"/>
+          <w:sz w:val="24"/>
+          <w:szCs w:val="24"/>
+        </w:rPr>
+        <w:t>//{weight: 2, height: 4, group: 'B+'}</w:t>
+      </w:r>
+    </w:p>
+    <w:p>
+      <w:pPr>
+        <w:shd w:val="clear" w:color="auto" w:fill="1E1E1E"/>
+        <w:spacing w:after="0" w:line="285" w:lineRule="atLeast"/>
+        <w:rPr>
+          <w:rFonts w:ascii="Fira Code" w:eastAsia="Times New Roman" w:hAnsi="Fira Code" w:cs="Fira Code"/>
+          <w:color w:val="D4D4D4"/>
+          <w:sz w:val="24"/>
+          <w:szCs w:val="24"/>
+        </w:rPr>
+      </w:pPr>
+      <w:proofErr w:type="gramStart"/>
+      <w:r>
+        <w:rPr>
+          <w:rFonts w:ascii="Fira Code" w:eastAsia="Times New Roman" w:hAnsi="Fira Code" w:cs="Fira Code"/>
+          <w:color w:val="9CDCFE"/>
+          <w:sz w:val="24"/>
+          <w:szCs w:val="24"/>
+        </w:rPr>
+        <w:t>console</w:t>
+      </w:r>
+      <w:r>
+        <w:rPr>
+          <w:rFonts w:ascii="Fira Code" w:eastAsia="Times New Roman" w:hAnsi="Fira Code" w:cs="Fira Code"/>
+          <w:color w:val="D4D4D4"/>
+          <w:sz w:val="24"/>
+          <w:szCs w:val="24"/>
+        </w:rPr>
+        <w:t>.</w:t>
+      </w:r>
+      <w:r>
+        <w:rPr>
+          <w:rFonts w:ascii="Fira Code" w:eastAsia="Times New Roman" w:hAnsi="Fira Code" w:cs="Fira Code"/>
+          <w:color w:val="DCDCAA"/>
+          <w:sz w:val="24"/>
+          <w:szCs w:val="24"/>
+        </w:rPr>
+        <w:t>log</w:t>
+      </w:r>
+      <w:r>
+        <w:rPr>
+          <w:rFonts w:ascii="Fira Code" w:eastAsia="Times New Roman" w:hAnsi="Fira Code" w:cs="Fira Code"/>
+          <w:color w:val="D4D4D4"/>
+          <w:sz w:val="24"/>
+          <w:szCs w:val="24"/>
+        </w:rPr>
+        <w:t>(</w:t>
       </w:r>
       <w:proofErr w:type="spellStart"/>
-      <w:r>
-        <w:rPr>
-          <w:rFonts w:ascii="Fira Code" w:eastAsia="Times New Roman" w:hAnsi="Fira Code" w:cs="Fira Code"/>
-          <w:color w:val="DCDCAA"/>
-          <w:sz w:val="24"/>
-          <w:szCs w:val="24"/>
-        </w:rPr>
-        <w:t>wwe</w:t>
-      </w:r>
-      <w:proofErr w:type="spellEnd"/>
-      <w:r>
-        <w:rPr>
-          <w:rFonts w:ascii="Fira Code" w:eastAsia="Times New Roman" w:hAnsi="Fira Code" w:cs="Fira Code"/>
-          <w:color w:val="D4D4D4"/>
-          <w:sz w:val="24"/>
-          <w:szCs w:val="24"/>
-        </w:rPr>
-        <w:t>(</w:t>
-      </w:r>
-      <w:r>
-        <w:rPr>
-          <w:rFonts w:ascii="Fira Code" w:eastAsia="Times New Roman" w:hAnsi="Fira Code" w:cs="Fira Code"/>
-          <w:color w:val="B5CEA8"/>
-          <w:sz w:val="24"/>
-          <w:szCs w:val="24"/>
-        </w:rPr>
-        <w:t>2</w:t>
-      </w:r>
-      <w:r>
-        <w:rPr>
-          <w:rFonts w:ascii="Fira Code" w:eastAsia="Times New Roman" w:hAnsi="Fira Code" w:cs="Fira Code"/>
-          <w:color w:val="D4D4D4"/>
-          <w:sz w:val="24"/>
-          <w:szCs w:val="24"/>
-        </w:rPr>
-        <w:t xml:space="preserve">, </w:t>
-      </w:r>
-      <w:r>
-        <w:rPr>
-          <w:rFonts w:ascii="Fira Code" w:eastAsia="Times New Roman" w:hAnsi="Fira Code" w:cs="Fira Code"/>
-          <w:color w:val="B5CEA8"/>
-          <w:sz w:val="24"/>
-          <w:szCs w:val="24"/>
-        </w:rPr>
-        <w:t>4</w:t>
-      </w:r>
-      <w:r>
-        <w:rPr>
-          <w:rFonts w:ascii="Fira Code" w:eastAsia="Times New Roman" w:hAnsi="Fira Code" w:cs="Fira Code"/>
-          <w:color w:val="D4D4D4"/>
-          <w:sz w:val="24"/>
-          <w:szCs w:val="24"/>
-        </w:rPr>
-        <w:t xml:space="preserve">, </w:t>
-      </w:r>
-      <w:r>
-        <w:rPr>
-          <w:rFonts w:ascii="Fira Code" w:eastAsia="Times New Roman" w:hAnsi="Fira Code" w:cs="Fira Code"/>
-          <w:color w:val="CE9178"/>
-          <w:sz w:val="24"/>
-          <w:szCs w:val="24"/>
-        </w:rPr>
-        <w:t>"B+"</w:t>
-      </w:r>
-      <w:r>
-        <w:rPr>
-          <w:rFonts w:ascii="Fira Code" w:eastAsia="Times New Roman" w:hAnsi="Fira Code" w:cs="Fira Code"/>
-          <w:color w:val="D4D4D4"/>
-          <w:sz w:val="24"/>
-          <w:szCs w:val="24"/>
-        </w:rPr>
-        <w:t>);</w:t>
-      </w:r>
-      <w:r>
-        <w:rPr>
-          <w:rFonts w:ascii="Fira Code" w:eastAsia="Times New Roman" w:hAnsi="Fira Code" w:cs="Fira Code"/>
-          <w:color w:val="D4D4D4"/>
-          <w:sz w:val="24"/>
-          <w:szCs w:val="24"/>
-        </w:rPr>
-        <w:t xml:space="preserve"> </w:t>
-      </w:r>
-      <w:r>
-        <w:rPr>
-          <w:rFonts w:ascii="Fira Code" w:eastAsia="Times New Roman" w:hAnsi="Fira Code" w:cs="Fira Code"/>
-          <w:color w:val="D4D4D4"/>
-          <w:sz w:val="24"/>
-          <w:szCs w:val="24"/>
-        </w:rPr>
-        <w:t xml:space="preserve">//it is </w:t>
-      </w:r>
-      <w:proofErr w:type="spellStart"/>
-      <w:r>
-        <w:rPr>
-          <w:rFonts w:ascii="Fira Code" w:eastAsia="Times New Roman" w:hAnsi="Fira Code" w:cs="Fira Code"/>
-          <w:color w:val="D4D4D4"/>
-          <w:sz w:val="24"/>
-          <w:szCs w:val="24"/>
-        </w:rPr>
-        <w:t>a</w:t>
-      </w:r>
-      <w:proofErr w:type="spellEnd"/>
-      <w:r>
-        <w:rPr>
-          <w:rFonts w:ascii="Fira Code" w:eastAsia="Times New Roman" w:hAnsi="Fira Code" w:cs="Fira Code"/>
-          <w:color w:val="D4D4D4"/>
-          <w:sz w:val="24"/>
-          <w:szCs w:val="24"/>
-        </w:rPr>
-        <w:t xml:space="preserve"> object</w:t>
-      </w:r>
-    </w:p>
-    <w:p>
-      <w:pPr>
-        <w:shd w:val="clear" w:color="auto" w:fill="1E1E1E"/>
-        <w:spacing w:after="0" w:line="285" w:lineRule="atLeast"/>
-        <w:rPr>
-          <w:rFonts w:ascii="Fira Code" w:eastAsia="Times New Roman" w:hAnsi="Fira Code" w:cs="Fira Code"/>
-          <w:color w:val="D4D4D4"/>
-          <w:sz w:val="24"/>
-          <w:szCs w:val="24"/>
-        </w:rPr>
-      </w:pPr>
-      <w:r>
-        <w:rPr>
-          <w:rFonts w:ascii="Fira Code" w:eastAsia="Times New Roman" w:hAnsi="Fira Code" w:cs="Fira Code"/>
-          <w:color w:val="569CD6"/>
-          <w:sz w:val="24"/>
-          <w:szCs w:val="24"/>
-        </w:rPr>
-        <w:t>const</w:t>
-      </w:r>
-      <w:r>
-        <w:rPr>
-          <w:rFonts w:ascii="Fira Code" w:eastAsia="Times New Roman" w:hAnsi="Fira Code" w:cs="Fira Code"/>
-          <w:color w:val="D4D4D4"/>
-          <w:sz w:val="24"/>
-          <w:szCs w:val="24"/>
-        </w:rPr>
-        <w:t xml:space="preserve"> </w:t>
-      </w:r>
-      <w:proofErr w:type="spellStart"/>
-      <w:r>
-        <w:rPr>
-          <w:rFonts w:ascii="Fira Code" w:eastAsia="Times New Roman" w:hAnsi="Fira Code" w:cs="Fira Code"/>
-          <w:color w:val="4FC1FF"/>
-          <w:sz w:val="24"/>
-          <w:szCs w:val="24"/>
-        </w:rPr>
-        <w:t>SathRolline</w:t>
-      </w:r>
-      <w:proofErr w:type="spellEnd"/>
-      <w:r>
-        <w:rPr>
-          <w:rFonts w:ascii="Fira Code" w:eastAsia="Times New Roman" w:hAnsi="Fira Code" w:cs="Fira Code"/>
-          <w:color w:val="D4D4D4"/>
-          <w:sz w:val="24"/>
-          <w:szCs w:val="24"/>
-        </w:rPr>
-        <w:t xml:space="preserve"> = </w:t>
-      </w:r>
-      <w:proofErr w:type="spellStart"/>
-      <w:r>
-        <w:rPr>
-          <w:rFonts w:ascii="Fira Code" w:eastAsia="Times New Roman" w:hAnsi="Fira Code" w:cs="Fira Code"/>
-          <w:color w:val="DCDCAA"/>
-          <w:sz w:val="24"/>
-          <w:szCs w:val="24"/>
-        </w:rPr>
-        <w:t>wwe</w:t>
-      </w:r>
-      <w:proofErr w:type="spellEnd"/>
-      <w:r>
-        <w:rPr>
-          <w:rFonts w:ascii="Fira Code" w:eastAsia="Times New Roman" w:hAnsi="Fira Code" w:cs="Fira Code"/>
-          <w:color w:val="D4D4D4"/>
-          <w:sz w:val="24"/>
-          <w:szCs w:val="24"/>
-        </w:rPr>
-        <w:t>(</w:t>
-      </w:r>
-      <w:r>
-        <w:rPr>
-          <w:rFonts w:ascii="Fira Code" w:eastAsia="Times New Roman" w:hAnsi="Fira Code" w:cs="Fira Code"/>
-          <w:color w:val="B5CEA8"/>
-          <w:sz w:val="24"/>
-          <w:szCs w:val="24"/>
-        </w:rPr>
-        <w:t>4</w:t>
-      </w:r>
-      <w:r>
-        <w:rPr>
-          <w:rFonts w:ascii="Fira Code" w:eastAsia="Times New Roman" w:hAnsi="Fira Code" w:cs="Fira Code"/>
-          <w:color w:val="D4D4D4"/>
-          <w:sz w:val="24"/>
-          <w:szCs w:val="24"/>
-        </w:rPr>
-        <w:t xml:space="preserve">, </w:t>
-      </w:r>
-      <w:r>
-        <w:rPr>
-          <w:rFonts w:ascii="Fira Code" w:eastAsia="Times New Roman" w:hAnsi="Fira Code" w:cs="Fira Code"/>
-          <w:color w:val="B5CEA8"/>
-          <w:sz w:val="24"/>
-          <w:szCs w:val="24"/>
-        </w:rPr>
-        <w:t>40</w:t>
-      </w:r>
-      <w:r>
-        <w:rPr>
-          <w:rFonts w:ascii="Fira Code" w:eastAsia="Times New Roman" w:hAnsi="Fira Code" w:cs="Fira Code"/>
-          <w:color w:val="D4D4D4"/>
-          <w:sz w:val="24"/>
-          <w:szCs w:val="24"/>
-        </w:rPr>
-        <w:t xml:space="preserve">, </w:t>
-      </w:r>
-      <w:r>
-        <w:rPr>
-          <w:rFonts w:ascii="Fira Code" w:eastAsia="Times New Roman" w:hAnsi="Fira Code" w:cs="Fira Code"/>
-          <w:color w:val="CE9178"/>
-          <w:sz w:val="24"/>
-          <w:szCs w:val="24"/>
-        </w:rPr>
-        <w:t>"C"</w:t>
-      </w:r>
-      <w:r>
-        <w:rPr>
-          <w:rFonts w:ascii="Fira Code" w:eastAsia="Times New Roman" w:hAnsi="Fira Code" w:cs="Fira Code"/>
-          <w:color w:val="D4D4D4"/>
-          <w:sz w:val="24"/>
-          <w:szCs w:val="24"/>
-        </w:rPr>
-        <w:t>);</w:t>
-      </w:r>
-      <w:r>
-        <w:rPr>
-          <w:rFonts w:ascii="Fira Code" w:eastAsia="Times New Roman" w:hAnsi="Fira Code" w:cs="Fira Code"/>
-          <w:color w:val="D4D4D4"/>
-          <w:sz w:val="24"/>
-          <w:szCs w:val="24"/>
-        </w:rPr>
-        <w:t xml:space="preserve"> //it is </w:t>
-      </w:r>
-      <w:proofErr w:type="spellStart"/>
-      <w:r>
-        <w:rPr>
-          <w:rFonts w:ascii="Fira Code" w:eastAsia="Times New Roman" w:hAnsi="Fira Code" w:cs="Fira Code"/>
-          <w:color w:val="D4D4D4"/>
-          <w:sz w:val="24"/>
-          <w:szCs w:val="24"/>
-        </w:rPr>
-        <w:t>a</w:t>
-      </w:r>
-      <w:proofErr w:type="spellEnd"/>
-      <w:r>
-        <w:rPr>
-          <w:rFonts w:ascii="Fira Code" w:eastAsia="Times New Roman" w:hAnsi="Fira Code" w:cs="Fira Code"/>
-          <w:color w:val="D4D4D4"/>
-          <w:sz w:val="24"/>
-          <w:szCs w:val="24"/>
-        </w:rPr>
-        <w:t xml:space="preserve"> object</w:t>
-      </w:r>
-    </w:p>
-    <w:p>
-      <w:pPr>
-        <w:shd w:val="clear" w:color="auto" w:fill="1E1E1E"/>
-        <w:spacing w:after="0" w:line="285" w:lineRule="atLeast"/>
-        <w:rPr>
-          <w:rFonts w:ascii="Fira Code" w:eastAsia="Times New Roman" w:hAnsi="Fira Code" w:cs="Fira Code"/>
-          <w:color w:val="D4D4D4"/>
-          <w:sz w:val="24"/>
-          <w:szCs w:val="24"/>
-        </w:rPr>
-      </w:pPr>
-    </w:p>
-    <w:p>
-      <w:pPr>
-        <w:shd w:val="clear" w:color="auto" w:fill="1E1E1E"/>
-        <w:spacing w:after="0" w:line="285" w:lineRule="atLeast"/>
-        <w:rPr>
-          <w:rFonts w:ascii="Fira Code" w:eastAsia="Times New Roman" w:hAnsi="Fira Code" w:cs="Fira Code"/>
-          <w:color w:val="D4D4D4"/>
-          <w:sz w:val="24"/>
-          <w:szCs w:val="24"/>
-        </w:rPr>
-      </w:pPr>
-      <w:r>
-        <w:rPr>
-          <w:rFonts w:ascii="Fira Code" w:eastAsia="Times New Roman" w:hAnsi="Fira Code" w:cs="Fira Code"/>
-          <w:color w:val="9CDCFE"/>
-          <w:sz w:val="24"/>
-          <w:szCs w:val="24"/>
-        </w:rPr>
-        <w:t>console</w:t>
-      </w:r>
-      <w:r>
-        <w:rPr>
-          <w:rFonts w:ascii="Fira Code" w:eastAsia="Times New Roman" w:hAnsi="Fira Code" w:cs="Fira Code"/>
-          <w:color w:val="D4D4D4"/>
-          <w:sz w:val="24"/>
-          <w:szCs w:val="24"/>
-        </w:rPr>
-        <w:t>.</w:t>
-      </w:r>
-      <w:r>
-        <w:rPr>
-          <w:rFonts w:ascii="Fira Code" w:eastAsia="Times New Roman" w:hAnsi="Fira Code" w:cs="Fira Code"/>
-          <w:color w:val="DCDCAA"/>
-          <w:sz w:val="24"/>
-          <w:szCs w:val="24"/>
-        </w:rPr>
-        <w:t>log</w:t>
-      </w:r>
-      <w:r>
-        <w:rPr>
-          <w:rFonts w:ascii="Fira Code" w:eastAsia="Times New Roman" w:hAnsi="Fira Code" w:cs="Fira Code"/>
-          <w:color w:val="D4D4D4"/>
-          <w:sz w:val="24"/>
-          <w:szCs w:val="24"/>
-        </w:rPr>
-        <w:t>(</w:t>
-      </w:r>
-      <w:proofErr w:type="spellStart"/>
-      <w:r>
-        <w:rPr>
-          <w:rFonts w:ascii="Fira Code" w:eastAsia="Times New Roman" w:hAnsi="Fira Code" w:cs="Fira Code"/>
-          <w:color w:val="4FC1FF"/>
-          <w:sz w:val="24"/>
-          <w:szCs w:val="24"/>
-        </w:rPr>
-        <w:t>RomanReign</w:t>
-      </w:r>
-      <w:proofErr w:type="spellEnd"/>
-      <w:r>
-        <w:rPr>
-          <w:rFonts w:ascii="Fira Code" w:eastAsia="Times New Roman" w:hAnsi="Fira Code" w:cs="Fira Code"/>
-          <w:color w:val="D4D4D4"/>
-          <w:sz w:val="24"/>
-          <w:szCs w:val="24"/>
-        </w:rPr>
-        <w:t xml:space="preserve">); </w:t>
-      </w:r>
-      <w:r>
-        <w:rPr>
-          <w:rFonts w:ascii="Fira Code" w:eastAsia="Times New Roman" w:hAnsi="Fira Code" w:cs="Fira Code"/>
-          <w:color w:val="6A9955"/>
-          <w:sz w:val="24"/>
-          <w:szCs w:val="24"/>
-        </w:rPr>
-        <w:t>//{weight: 2, height: 4, group: 'B+'}</w:t>
-      </w:r>
-    </w:p>
-    <w:p>
-      <w:pPr>
-        <w:shd w:val="clear" w:color="auto" w:fill="1E1E1E"/>
-        <w:spacing w:after="0" w:line="285" w:lineRule="atLeast"/>
-        <w:rPr>
-          <w:rFonts w:ascii="Fira Code" w:eastAsia="Times New Roman" w:hAnsi="Fira Code" w:cs="Fira Code"/>
-          <w:color w:val="D4D4D4"/>
-          <w:sz w:val="24"/>
-          <w:szCs w:val="24"/>
-        </w:rPr>
-      </w:pPr>
-      <w:r>
-        <w:rPr>
-          <w:rFonts w:ascii="Fira Code" w:eastAsia="Times New Roman" w:hAnsi="Fira Code" w:cs="Fira Code"/>
-          <w:color w:val="9CDCFE"/>
-          <w:sz w:val="24"/>
-          <w:szCs w:val="24"/>
-        </w:rPr>
-        <w:t>console</w:t>
-      </w:r>
-      <w:r>
-        <w:rPr>
-          <w:rFonts w:ascii="Fira Code" w:eastAsia="Times New Roman" w:hAnsi="Fira Code" w:cs="Fira Code"/>
-          <w:color w:val="D4D4D4"/>
-          <w:sz w:val="24"/>
-          <w:szCs w:val="24"/>
-        </w:rPr>
-        <w:t>.</w:t>
-      </w:r>
-      <w:r>
-        <w:rPr>
-          <w:rFonts w:ascii="Fira Code" w:eastAsia="Times New Roman" w:hAnsi="Fira Code" w:cs="Fira Code"/>
-          <w:color w:val="DCDCAA"/>
-          <w:sz w:val="24"/>
-          <w:szCs w:val="24"/>
-        </w:rPr>
-        <w:t>log</w:t>
-      </w:r>
-      <w:r>
-        <w:rPr>
-          <w:rFonts w:ascii="Fira Code" w:eastAsia="Times New Roman" w:hAnsi="Fira Code" w:cs="Fira Code"/>
-          <w:color w:val="D4D4D4"/>
-          <w:sz w:val="24"/>
-          <w:szCs w:val="24"/>
-        </w:rPr>
-        <w:t>(</w:t>
-      </w:r>
-      <w:proofErr w:type="spellStart"/>
+      <w:proofErr w:type="gramEnd"/>
       <w:r>
         <w:rPr>
           <w:rFonts w:ascii="Fira Code" w:eastAsia="Times New Roman" w:hAnsi="Fira Code" w:cs="Fira Code"/>
@@ -4416,6 +4534,7 @@
           <w:highlight w:val="lightGray"/>
           <w:u w:val="single"/>
         </w:rPr>
+        <w:lastRenderedPageBreak/>
         <w:t>abi</w:t>
       </w:r>
       <w:proofErr w:type="spellEnd"/>
@@ -4715,6 +4834,7 @@
         </w:rPr>
       </w:pPr>
       <w:proofErr w:type="spellStart"/>
+      <w:proofErr w:type="gramStart"/>
       <w:r>
         <w:rPr>
           <w:rFonts w:ascii="Arial" w:eastAsiaTheme="majorEastAsia" w:hAnsi="Arial" w:cs="Arial"/>
@@ -4727,6 +4847,7 @@
         <w:t>this.weight</w:t>
       </w:r>
       <w:proofErr w:type="spellEnd"/>
+      <w:proofErr w:type="gramEnd"/>
       <w:r>
         <w:rPr>
           <w:rFonts w:ascii="Arial" w:eastAsiaTheme="majorEastAsia" w:hAnsi="Arial" w:cs="Arial"/>
@@ -4880,6 +5001,7 @@
         </w:rPr>
         <w:t xml:space="preserve"> </w:t>
       </w:r>
+      <w:proofErr w:type="gramStart"/>
       <w:r>
         <w:rPr>
           <w:rFonts w:ascii="Fira Code" w:eastAsia="Times New Roman" w:hAnsi="Fira Code" w:cs="Fira Code"/>
@@ -4898,6 +5020,7 @@
         </w:rPr>
         <w:t>(</w:t>
       </w:r>
+      <w:proofErr w:type="gramEnd"/>
       <w:r>
         <w:rPr>
           <w:rFonts w:ascii="Fira Code" w:eastAsia="Times New Roman" w:hAnsi="Fira Code" w:cs="Fira Code"/>
@@ -4974,6 +5097,7 @@
         <w:t xml:space="preserve">  </w:t>
       </w:r>
       <w:proofErr w:type="spellStart"/>
+      <w:proofErr w:type="gramStart"/>
       <w:r>
         <w:rPr>
           <w:rFonts w:ascii="Fira Code" w:eastAsia="Times New Roman" w:hAnsi="Fira Code" w:cs="Fira Code"/>
@@ -5002,6 +5126,7 @@
         <w:t>weight</w:t>
       </w:r>
       <w:proofErr w:type="spellEnd"/>
+      <w:proofErr w:type="gramEnd"/>
       <w:r>
         <w:rPr>
           <w:rFonts w:ascii="Fira Code" w:eastAsia="Times New Roman" w:hAnsi="Fira Code" w:cs="Fira Code"/>
@@ -5051,6 +5176,7 @@
         <w:t xml:space="preserve">  </w:t>
       </w:r>
       <w:proofErr w:type="spellStart"/>
+      <w:proofErr w:type="gramStart"/>
       <w:r>
         <w:rPr>
           <w:rFonts w:ascii="Fira Code" w:eastAsia="Times New Roman" w:hAnsi="Fira Code" w:cs="Fira Code"/>
@@ -5079,6 +5205,7 @@
         <w:t>height</w:t>
       </w:r>
       <w:proofErr w:type="spellEnd"/>
+      <w:proofErr w:type="gramEnd"/>
       <w:r>
         <w:rPr>
           <w:rFonts w:ascii="Fira Code" w:eastAsia="Times New Roman" w:hAnsi="Fira Code" w:cs="Fira Code"/>
@@ -5128,6 +5255,7 @@
         <w:t xml:space="preserve">  </w:t>
       </w:r>
       <w:proofErr w:type="spellStart"/>
+      <w:proofErr w:type="gramStart"/>
       <w:r>
         <w:rPr>
           <w:rFonts w:ascii="Fira Code" w:eastAsia="Times New Roman" w:hAnsi="Fira Code" w:cs="Fira Code"/>
@@ -5156,6 +5284,7 @@
         <w:t>group</w:t>
       </w:r>
       <w:proofErr w:type="spellEnd"/>
+      <w:proofErr w:type="gramEnd"/>
       <w:r>
         <w:rPr>
           <w:rFonts w:ascii="Fira Code" w:eastAsia="Times New Roman" w:hAnsi="Fira Code" w:cs="Fira Code"/>
@@ -5246,16 +5375,515 @@
         </w:rPr>
         <w:t xml:space="preserve"> </w:t>
       </w:r>
+      <w:r>
+        <w:rPr>
+          <w:rFonts w:ascii="Fira Code" w:eastAsia="Times New Roman" w:hAnsi="Fira Code" w:cs="Fira Code"/>
+          <w:color w:val="4FC1FF"/>
+          <w:sz w:val="28"/>
+          <w:szCs w:val="28"/>
+        </w:rPr>
+        <w:t>RomanReign</w:t>
+      </w:r>
+      <w:r>
+        <w:rPr>
+          <w:rFonts w:ascii="Fira Code" w:eastAsia="Times New Roman" w:hAnsi="Fira Code" w:cs="Fira Code"/>
+          <w:color w:val="D4D4D4"/>
+          <w:sz w:val="28"/>
+          <w:szCs w:val="28"/>
+        </w:rPr>
+        <w:t xml:space="preserve"> = </w:t>
+      </w:r>
+      <w:r>
+        <w:rPr>
+          <w:rFonts w:ascii="Fira Code" w:eastAsia="Times New Roman" w:hAnsi="Fira Code" w:cs="Fira Code"/>
+          <w:color w:val="569CD6"/>
+          <w:sz w:val="28"/>
+          <w:szCs w:val="28"/>
+        </w:rPr>
+        <w:t>new</w:t>
+      </w:r>
+      <w:r>
+        <w:rPr>
+          <w:rFonts w:ascii="Fira Code" w:eastAsia="Times New Roman" w:hAnsi="Fira Code" w:cs="Fira Code"/>
+          <w:color w:val="D4D4D4"/>
+          <w:sz w:val="28"/>
+          <w:szCs w:val="28"/>
+        </w:rPr>
+        <w:t xml:space="preserve"> </w:t>
+      </w:r>
+      <w:proofErr w:type="gramStart"/>
+      <w:r>
+        <w:rPr>
+          <w:rFonts w:ascii="Fira Code" w:eastAsia="Times New Roman" w:hAnsi="Fira Code" w:cs="Fira Code"/>
+          <w:color w:val="4EC9B0"/>
+          <w:sz w:val="28"/>
+          <w:szCs w:val="28"/>
+        </w:rPr>
+        <w:t>WWE</w:t>
+      </w:r>
+      <w:r>
+        <w:rPr>
+          <w:rFonts w:ascii="Fira Code" w:eastAsia="Times New Roman" w:hAnsi="Fira Code" w:cs="Fira Code"/>
+          <w:color w:val="D4D4D4"/>
+          <w:sz w:val="28"/>
+          <w:szCs w:val="28"/>
+        </w:rPr>
+        <w:t>(</w:t>
+      </w:r>
+      <w:proofErr w:type="gramEnd"/>
+      <w:r>
+        <w:rPr>
+          <w:rFonts w:ascii="Fira Code" w:eastAsia="Times New Roman" w:hAnsi="Fira Code" w:cs="Fira Code"/>
+          <w:color w:val="B5CEA8"/>
+          <w:sz w:val="28"/>
+          <w:szCs w:val="28"/>
+        </w:rPr>
+        <w:t>2</w:t>
+      </w:r>
+      <w:r>
+        <w:rPr>
+          <w:rFonts w:ascii="Fira Code" w:eastAsia="Times New Roman" w:hAnsi="Fira Code" w:cs="Fira Code"/>
+          <w:color w:val="D4D4D4"/>
+          <w:sz w:val="28"/>
+          <w:szCs w:val="28"/>
+        </w:rPr>
+        <w:t xml:space="preserve">, </w:t>
+      </w:r>
+      <w:r>
+        <w:rPr>
+          <w:rFonts w:ascii="Fira Code" w:eastAsia="Times New Roman" w:hAnsi="Fira Code" w:cs="Fira Code"/>
+          <w:color w:val="B5CEA8"/>
+          <w:sz w:val="28"/>
+          <w:szCs w:val="28"/>
+        </w:rPr>
+        <w:t>3</w:t>
+      </w:r>
+      <w:r>
+        <w:rPr>
+          <w:rFonts w:ascii="Fira Code" w:eastAsia="Times New Roman" w:hAnsi="Fira Code" w:cs="Fira Code"/>
+          <w:color w:val="D4D4D4"/>
+          <w:sz w:val="28"/>
+          <w:szCs w:val="28"/>
+        </w:rPr>
+        <w:t xml:space="preserve">, </w:t>
+      </w:r>
+      <w:r>
+        <w:rPr>
+          <w:rFonts w:ascii="Fira Code" w:eastAsia="Times New Roman" w:hAnsi="Fira Code" w:cs="Fira Code"/>
+          <w:color w:val="CE9178"/>
+          <w:sz w:val="28"/>
+          <w:szCs w:val="28"/>
+        </w:rPr>
+        <w:t>"B+"</w:t>
+      </w:r>
+      <w:r>
+        <w:rPr>
+          <w:rFonts w:ascii="Fira Code" w:eastAsia="Times New Roman" w:hAnsi="Fira Code" w:cs="Fira Code"/>
+          <w:color w:val="D4D4D4"/>
+          <w:sz w:val="28"/>
+          <w:szCs w:val="28"/>
+        </w:rPr>
+        <w:t>);</w:t>
+      </w:r>
+      <w:r>
+        <w:rPr>
+          <w:rFonts w:ascii="Fira Code" w:eastAsia="Times New Roman" w:hAnsi="Fira Code" w:cs="Fira Code"/>
+          <w:color w:val="D4D4D4"/>
+          <w:sz w:val="28"/>
+          <w:szCs w:val="28"/>
+        </w:rPr>
+        <w:t xml:space="preserve">  </w:t>
+      </w:r>
+      <w:r>
+        <w:rPr>
+          <w:rFonts w:ascii="Fira Code" w:eastAsia="Times New Roman" w:hAnsi="Fira Code" w:cs="Fira Code"/>
+          <w:color w:val="D4D4D4"/>
+          <w:sz w:val="24"/>
+          <w:szCs w:val="24"/>
+        </w:rPr>
+        <w:t xml:space="preserve">//it is </w:t>
+      </w:r>
       <w:proofErr w:type="spellStart"/>
       <w:r>
         <w:rPr>
           <w:rFonts w:ascii="Fira Code" w:eastAsia="Times New Roman" w:hAnsi="Fira Code" w:cs="Fira Code"/>
+          <w:color w:val="D4D4D4"/>
+          <w:sz w:val="24"/>
+          <w:szCs w:val="24"/>
+        </w:rPr>
+        <w:t>a</w:t>
+      </w:r>
+      <w:proofErr w:type="spellEnd"/>
+      <w:r>
+        <w:rPr>
+          <w:rFonts w:ascii="Fira Code" w:eastAsia="Times New Roman" w:hAnsi="Fira Code" w:cs="Fira Code"/>
+          <w:color w:val="D4D4D4"/>
+          <w:sz w:val="24"/>
+          <w:szCs w:val="24"/>
+        </w:rPr>
+        <w:t xml:space="preserve"> object</w:t>
+      </w:r>
+    </w:p>
+    <w:p>
+      <w:pPr>
+        <w:shd w:val="clear" w:color="auto" w:fill="1E1E1E"/>
+        <w:spacing w:after="0" w:line="285" w:lineRule="atLeast"/>
+        <w:rPr>
+          <w:rFonts w:ascii="Fira Code" w:eastAsia="Times New Roman" w:hAnsi="Fira Code" w:cs="Fira Code"/>
+          <w:color w:val="D4D4D4"/>
+          <w:sz w:val="28"/>
+          <w:szCs w:val="28"/>
+        </w:rPr>
+      </w:pPr>
+      <w:r>
+        <w:rPr>
+          <w:rFonts w:ascii="Fira Code" w:eastAsia="Times New Roman" w:hAnsi="Fira Code" w:cs="Fira Code"/>
+          <w:color w:val="569CD6"/>
+          <w:sz w:val="28"/>
+          <w:szCs w:val="28"/>
+        </w:rPr>
+        <w:t>const</w:t>
+      </w:r>
+      <w:r>
+        <w:rPr>
+          <w:rFonts w:ascii="Fira Code" w:eastAsia="Times New Roman" w:hAnsi="Fira Code" w:cs="Fira Code"/>
+          <w:color w:val="D4D4D4"/>
+          <w:sz w:val="28"/>
+          <w:szCs w:val="28"/>
+        </w:rPr>
+        <w:t xml:space="preserve"> </w:t>
+      </w:r>
+      <w:proofErr w:type="spellStart"/>
+      <w:r>
+        <w:rPr>
+          <w:rFonts w:ascii="Fira Code" w:eastAsia="Times New Roman" w:hAnsi="Fira Code" w:cs="Fira Code"/>
           <w:color w:val="4FC1FF"/>
           <w:sz w:val="28"/>
           <w:szCs w:val="28"/>
         </w:rPr>
+        <w:t>SethRolline</w:t>
+      </w:r>
+      <w:proofErr w:type="spellEnd"/>
+      <w:r>
+        <w:rPr>
+          <w:rFonts w:ascii="Fira Code" w:eastAsia="Times New Roman" w:hAnsi="Fira Code" w:cs="Fira Code"/>
+          <w:color w:val="D4D4D4"/>
+          <w:sz w:val="28"/>
+          <w:szCs w:val="28"/>
+        </w:rPr>
+        <w:t xml:space="preserve"> = </w:t>
+      </w:r>
+      <w:r>
+        <w:rPr>
+          <w:rFonts w:ascii="Fira Code" w:eastAsia="Times New Roman" w:hAnsi="Fira Code" w:cs="Fira Code"/>
+          <w:color w:val="569CD6"/>
+          <w:sz w:val="28"/>
+          <w:szCs w:val="28"/>
+        </w:rPr>
+        <w:t>new</w:t>
+      </w:r>
+      <w:r>
+        <w:rPr>
+          <w:rFonts w:ascii="Fira Code" w:eastAsia="Times New Roman" w:hAnsi="Fira Code" w:cs="Fira Code"/>
+          <w:color w:val="D4D4D4"/>
+          <w:sz w:val="28"/>
+          <w:szCs w:val="28"/>
+        </w:rPr>
+        <w:t xml:space="preserve"> </w:t>
+      </w:r>
+      <w:proofErr w:type="gramStart"/>
+      <w:r>
+        <w:rPr>
+          <w:rFonts w:ascii="Fira Code" w:eastAsia="Times New Roman" w:hAnsi="Fira Code" w:cs="Fira Code"/>
+          <w:color w:val="4EC9B0"/>
+          <w:sz w:val="28"/>
+          <w:szCs w:val="28"/>
+        </w:rPr>
+        <w:t>WWE</w:t>
+      </w:r>
+      <w:r>
+        <w:rPr>
+          <w:rFonts w:ascii="Fira Code" w:eastAsia="Times New Roman" w:hAnsi="Fira Code" w:cs="Fira Code"/>
+          <w:color w:val="D4D4D4"/>
+          <w:sz w:val="28"/>
+          <w:szCs w:val="28"/>
+        </w:rPr>
+        <w:t>(</w:t>
+      </w:r>
+      <w:proofErr w:type="gramEnd"/>
+      <w:r>
+        <w:rPr>
+          <w:rFonts w:ascii="Fira Code" w:eastAsia="Times New Roman" w:hAnsi="Fira Code" w:cs="Fira Code"/>
+          <w:color w:val="B5CEA8"/>
+          <w:sz w:val="28"/>
+          <w:szCs w:val="28"/>
+        </w:rPr>
+        <w:t>21</w:t>
+      </w:r>
+      <w:r>
+        <w:rPr>
+          <w:rFonts w:ascii="Fira Code" w:eastAsia="Times New Roman" w:hAnsi="Fira Code" w:cs="Fira Code"/>
+          <w:color w:val="D4D4D4"/>
+          <w:sz w:val="28"/>
+          <w:szCs w:val="28"/>
+        </w:rPr>
+        <w:t xml:space="preserve">, </w:t>
+      </w:r>
+      <w:r>
+        <w:rPr>
+          <w:rFonts w:ascii="Fira Code" w:eastAsia="Times New Roman" w:hAnsi="Fira Code" w:cs="Fira Code"/>
+          <w:color w:val="B5CEA8"/>
+          <w:sz w:val="28"/>
+          <w:szCs w:val="28"/>
+        </w:rPr>
+        <w:t>31</w:t>
+      </w:r>
+      <w:r>
+        <w:rPr>
+          <w:rFonts w:ascii="Fira Code" w:eastAsia="Times New Roman" w:hAnsi="Fira Code" w:cs="Fira Code"/>
+          <w:color w:val="D4D4D4"/>
+          <w:sz w:val="28"/>
+          <w:szCs w:val="28"/>
+        </w:rPr>
+        <w:t xml:space="preserve">, </w:t>
+      </w:r>
+      <w:r>
+        <w:rPr>
+          <w:rFonts w:ascii="Fira Code" w:eastAsia="Times New Roman" w:hAnsi="Fira Code" w:cs="Fira Code"/>
+          <w:color w:val="CE9178"/>
+          <w:sz w:val="28"/>
+          <w:szCs w:val="28"/>
+        </w:rPr>
+        <w:t>"C"</w:t>
+      </w:r>
+      <w:r>
+        <w:rPr>
+          <w:rFonts w:ascii="Fira Code" w:eastAsia="Times New Roman" w:hAnsi="Fira Code" w:cs="Fira Code"/>
+          <w:color w:val="D4D4D4"/>
+          <w:sz w:val="28"/>
+          <w:szCs w:val="28"/>
+        </w:rPr>
+        <w:t>);</w:t>
+      </w:r>
+      <w:r>
+        <w:rPr>
+          <w:rFonts w:ascii="Fira Code" w:eastAsia="Times New Roman" w:hAnsi="Fira Code" w:cs="Fira Code"/>
+          <w:color w:val="D4D4D4"/>
+          <w:sz w:val="28"/>
+          <w:szCs w:val="28"/>
+        </w:rPr>
+        <w:t xml:space="preserve"> </w:t>
+      </w:r>
+      <w:r>
+        <w:rPr>
+          <w:rFonts w:ascii="Fira Code" w:eastAsia="Times New Roman" w:hAnsi="Fira Code" w:cs="Fira Code"/>
+          <w:color w:val="D4D4D4"/>
+          <w:sz w:val="24"/>
+          <w:szCs w:val="24"/>
+        </w:rPr>
+        <w:t xml:space="preserve">//it is </w:t>
+      </w:r>
+      <w:proofErr w:type="spellStart"/>
+      <w:r>
+        <w:rPr>
+          <w:rFonts w:ascii="Fira Code" w:eastAsia="Times New Roman" w:hAnsi="Fira Code" w:cs="Fira Code"/>
+          <w:color w:val="D4D4D4"/>
+          <w:sz w:val="24"/>
+          <w:szCs w:val="24"/>
+        </w:rPr>
+        <w:t>a</w:t>
+      </w:r>
+      <w:proofErr w:type="spellEnd"/>
+      <w:r>
+        <w:rPr>
+          <w:rFonts w:ascii="Fira Code" w:eastAsia="Times New Roman" w:hAnsi="Fira Code" w:cs="Fira Code"/>
+          <w:color w:val="D4D4D4"/>
+          <w:sz w:val="24"/>
+          <w:szCs w:val="24"/>
+        </w:rPr>
+        <w:t xml:space="preserve"> object</w:t>
+      </w:r>
+    </w:p>
+    <w:p>
+      <w:pPr>
+        <w:shd w:val="clear" w:color="auto" w:fill="1E1E1E"/>
+        <w:spacing w:after="240" w:line="285" w:lineRule="atLeast"/>
+        <w:rPr>
+          <w:rFonts w:ascii="Fira Code" w:eastAsia="Times New Roman" w:hAnsi="Fira Code" w:cs="Fira Code"/>
+          <w:color w:val="D4D4D4"/>
+          <w:sz w:val="28"/>
+          <w:szCs w:val="28"/>
+        </w:rPr>
+      </w:pPr>
+    </w:p>
+    <w:p>
+      <w:pPr>
+        <w:shd w:val="clear" w:color="auto" w:fill="1E1E1E"/>
+        <w:spacing w:after="0" w:line="285" w:lineRule="atLeast"/>
+        <w:rPr>
+          <w:rFonts w:ascii="Fira Code" w:eastAsia="Times New Roman" w:hAnsi="Fira Code" w:cs="Fira Code"/>
+          <w:color w:val="D4D4D4"/>
+          <w:sz w:val="28"/>
+          <w:szCs w:val="28"/>
+        </w:rPr>
+      </w:pPr>
+      <w:proofErr w:type="gramStart"/>
+      <w:r>
+        <w:rPr>
+          <w:rFonts w:ascii="Fira Code" w:eastAsia="Times New Roman" w:hAnsi="Fira Code" w:cs="Fira Code"/>
+          <w:color w:val="9CDCFE"/>
+          <w:sz w:val="28"/>
+          <w:szCs w:val="28"/>
+        </w:rPr>
+        <w:t>console</w:t>
+      </w:r>
+      <w:r>
+        <w:rPr>
+          <w:rFonts w:ascii="Fira Code" w:eastAsia="Times New Roman" w:hAnsi="Fira Code" w:cs="Fira Code"/>
+          <w:color w:val="D4D4D4"/>
+          <w:sz w:val="28"/>
+          <w:szCs w:val="28"/>
+        </w:rPr>
+        <w:t>.</w:t>
+      </w:r>
+      <w:r>
+        <w:rPr>
+          <w:rFonts w:ascii="Fira Code" w:eastAsia="Times New Roman" w:hAnsi="Fira Code" w:cs="Fira Code"/>
+          <w:color w:val="DCDCAA"/>
+          <w:sz w:val="28"/>
+          <w:szCs w:val="28"/>
+        </w:rPr>
+        <w:t>log</w:t>
+      </w:r>
+      <w:r>
+        <w:rPr>
+          <w:rFonts w:ascii="Fira Code" w:eastAsia="Times New Roman" w:hAnsi="Fira Code" w:cs="Fira Code"/>
+          <w:color w:val="D4D4D4"/>
+          <w:sz w:val="28"/>
+          <w:szCs w:val="28"/>
+        </w:rPr>
+        <w:t>(</w:t>
+      </w:r>
+      <w:proofErr w:type="gramEnd"/>
+      <w:r>
+        <w:rPr>
+          <w:rFonts w:ascii="Fira Code" w:eastAsia="Times New Roman" w:hAnsi="Fira Code" w:cs="Fira Code"/>
+          <w:color w:val="4FC1FF"/>
+          <w:sz w:val="28"/>
+          <w:szCs w:val="28"/>
+        </w:rPr>
         <w:t>RomanReign</w:t>
       </w:r>
+      <w:r>
+        <w:rPr>
+          <w:rFonts w:ascii="Fira Code" w:eastAsia="Times New Roman" w:hAnsi="Fira Code" w:cs="Fira Code"/>
+          <w:color w:val="D4D4D4"/>
+          <w:sz w:val="28"/>
+          <w:szCs w:val="28"/>
+        </w:rPr>
+        <w:t xml:space="preserve">); </w:t>
+      </w:r>
+    </w:p>
+    <w:p>
+      <w:pPr>
+        <w:shd w:val="clear" w:color="auto" w:fill="1E1E1E"/>
+        <w:spacing w:after="0" w:line="285" w:lineRule="atLeast"/>
+        <w:rPr>
+          <w:rFonts w:ascii="Fira Code" w:eastAsia="Times New Roman" w:hAnsi="Fira Code" w:cs="Fira Code"/>
+          <w:color w:val="D4D4D4"/>
+          <w:sz w:val="28"/>
+          <w:szCs w:val="28"/>
+        </w:rPr>
+      </w:pPr>
+      <w:r>
+        <w:rPr>
+          <w:rFonts w:ascii="Fira Code" w:eastAsia="Times New Roman" w:hAnsi="Fira Code" w:cs="Fira Code"/>
+          <w:color w:val="6A9955"/>
+          <w:sz w:val="28"/>
+          <w:szCs w:val="28"/>
+        </w:rPr>
+        <w:t>/</w:t>
+      </w:r>
+      <w:proofErr w:type="gramStart"/>
+      <w:r>
+        <w:rPr>
+          <w:rFonts w:ascii="Fira Code" w:eastAsia="Times New Roman" w:hAnsi="Fira Code" w:cs="Fira Code"/>
+          <w:color w:val="6A9955"/>
+          <w:sz w:val="28"/>
+          <w:szCs w:val="28"/>
+        </w:rPr>
+        <w:t>/{</w:t>
+      </w:r>
+      <w:proofErr w:type="gramEnd"/>
+      <w:r>
+        <w:rPr>
+          <w:rFonts w:ascii="Fira Code" w:eastAsia="Times New Roman" w:hAnsi="Fira Code" w:cs="Fira Code"/>
+          <w:color w:val="6A9955"/>
+          <w:sz w:val="28"/>
+          <w:szCs w:val="28"/>
+        </w:rPr>
+        <w:t>weight: 2, height: 3, group: 'Group'}</w:t>
+      </w:r>
+    </w:p>
+    <w:p>
+      <w:pPr>
+        <w:shd w:val="clear" w:color="auto" w:fill="1E1E1E"/>
+        <w:spacing w:after="0" w:line="285" w:lineRule="atLeast"/>
+        <w:rPr>
+          <w:rFonts w:ascii="Fira Code" w:eastAsia="Times New Roman" w:hAnsi="Fira Code" w:cs="Fira Code"/>
+          <w:color w:val="D4D4D4"/>
+          <w:sz w:val="28"/>
+          <w:szCs w:val="28"/>
+        </w:rPr>
+      </w:pPr>
+      <w:proofErr w:type="gramStart"/>
+      <w:r>
+        <w:rPr>
+          <w:rFonts w:ascii="Fira Code" w:eastAsia="Times New Roman" w:hAnsi="Fira Code" w:cs="Fira Code"/>
+          <w:color w:val="9CDCFE"/>
+          <w:sz w:val="28"/>
+          <w:szCs w:val="28"/>
+        </w:rPr>
+        <w:t>console</w:t>
+      </w:r>
+      <w:r>
+        <w:rPr>
+          <w:rFonts w:ascii="Fira Code" w:eastAsia="Times New Roman" w:hAnsi="Fira Code" w:cs="Fira Code"/>
+          <w:color w:val="D4D4D4"/>
+          <w:sz w:val="28"/>
+          <w:szCs w:val="28"/>
+        </w:rPr>
+        <w:t>.</w:t>
+      </w:r>
+      <w:r>
+        <w:rPr>
+          <w:rFonts w:ascii="Fira Code" w:eastAsia="Times New Roman" w:hAnsi="Fira Code" w:cs="Fira Code"/>
+          <w:color w:val="DCDCAA"/>
+          <w:sz w:val="28"/>
+          <w:szCs w:val="28"/>
+        </w:rPr>
+        <w:t>log</w:t>
+      </w:r>
+      <w:r>
+        <w:rPr>
+          <w:rFonts w:ascii="Fira Code" w:eastAsia="Times New Roman" w:hAnsi="Fira Code" w:cs="Fira Code"/>
+          <w:color w:val="D4D4D4"/>
+          <w:sz w:val="28"/>
+          <w:szCs w:val="28"/>
+        </w:rPr>
+        <w:t>(</w:t>
+      </w:r>
+      <w:proofErr w:type="spellStart"/>
+      <w:proofErr w:type="gramEnd"/>
+      <w:r>
+        <w:rPr>
+          <w:rFonts w:ascii="Fira Code" w:eastAsia="Times New Roman" w:hAnsi="Fira Code" w:cs="Fira Code"/>
+          <w:color w:val="4FC1FF"/>
+          <w:sz w:val="28"/>
+          <w:szCs w:val="28"/>
+        </w:rPr>
+        <w:t>SethRolline</w:t>
+      </w:r>
       <w:proofErr w:type="spellEnd"/>
       <w:r>
         <w:rPr>
@@ -5264,135 +5892,7 @@
           <w:sz w:val="28"/>
           <w:szCs w:val="28"/>
         </w:rPr>
-        <w:t xml:space="preserve"> = </w:t>
-      </w:r>
-      <w:r>
-        <w:rPr>
-          <w:rFonts w:ascii="Fira Code" w:eastAsia="Times New Roman" w:hAnsi="Fira Code" w:cs="Fira Code"/>
-          <w:color w:val="569CD6"/>
-          <w:sz w:val="28"/>
-          <w:szCs w:val="28"/>
-        </w:rPr>
-        <w:t>new</w:t>
-      </w:r>
-      <w:r>
-        <w:rPr>
-          <w:rFonts w:ascii="Fira Code" w:eastAsia="Times New Roman" w:hAnsi="Fira Code" w:cs="Fira Code"/>
-          <w:color w:val="D4D4D4"/>
-          <w:sz w:val="28"/>
-          <w:szCs w:val="28"/>
-        </w:rPr>
-        <w:t xml:space="preserve"> </w:t>
-      </w:r>
-      <w:r>
-        <w:rPr>
-          <w:rFonts w:ascii="Fira Code" w:eastAsia="Times New Roman" w:hAnsi="Fira Code" w:cs="Fira Code"/>
-          <w:color w:val="4EC9B0"/>
-          <w:sz w:val="28"/>
-          <w:szCs w:val="28"/>
-        </w:rPr>
-        <w:t>WWE</w:t>
-      </w:r>
-      <w:r>
-        <w:rPr>
-          <w:rFonts w:ascii="Fira Code" w:eastAsia="Times New Roman" w:hAnsi="Fira Code" w:cs="Fira Code"/>
-          <w:color w:val="D4D4D4"/>
-          <w:sz w:val="28"/>
-          <w:szCs w:val="28"/>
-        </w:rPr>
-        <w:t>(</w:t>
-      </w:r>
-      <w:r>
-        <w:rPr>
-          <w:rFonts w:ascii="Fira Code" w:eastAsia="Times New Roman" w:hAnsi="Fira Code" w:cs="Fira Code"/>
-          <w:color w:val="B5CEA8"/>
-          <w:sz w:val="28"/>
-          <w:szCs w:val="28"/>
-        </w:rPr>
-        <w:t>2</w:t>
-      </w:r>
-      <w:r>
-        <w:rPr>
-          <w:rFonts w:ascii="Fira Code" w:eastAsia="Times New Roman" w:hAnsi="Fira Code" w:cs="Fira Code"/>
-          <w:color w:val="D4D4D4"/>
-          <w:sz w:val="28"/>
-          <w:szCs w:val="28"/>
-        </w:rPr>
-        <w:t xml:space="preserve">, </w:t>
-      </w:r>
-      <w:r>
-        <w:rPr>
-          <w:rFonts w:ascii="Fira Code" w:eastAsia="Times New Roman" w:hAnsi="Fira Code" w:cs="Fira Code"/>
-          <w:color w:val="B5CEA8"/>
-          <w:sz w:val="28"/>
-          <w:szCs w:val="28"/>
-        </w:rPr>
-        <w:t>3</w:t>
-      </w:r>
-      <w:r>
-        <w:rPr>
-          <w:rFonts w:ascii="Fira Code" w:eastAsia="Times New Roman" w:hAnsi="Fira Code" w:cs="Fira Code"/>
-          <w:color w:val="D4D4D4"/>
-          <w:sz w:val="28"/>
-          <w:szCs w:val="28"/>
-        </w:rPr>
-        <w:t xml:space="preserve">, </w:t>
-      </w:r>
-      <w:r>
-        <w:rPr>
-          <w:rFonts w:ascii="Fira Code" w:eastAsia="Times New Roman" w:hAnsi="Fira Code" w:cs="Fira Code"/>
-          <w:color w:val="CE9178"/>
-          <w:sz w:val="28"/>
-          <w:szCs w:val="28"/>
-        </w:rPr>
-        <w:t>"B+"</w:t>
-      </w:r>
-      <w:r>
-        <w:rPr>
-          <w:rFonts w:ascii="Fira Code" w:eastAsia="Times New Roman" w:hAnsi="Fira Code" w:cs="Fira Code"/>
-          <w:color w:val="D4D4D4"/>
-          <w:sz w:val="28"/>
-          <w:szCs w:val="28"/>
-        </w:rPr>
-        <w:t>);</w:t>
-      </w:r>
-      <w:r>
-        <w:rPr>
-          <w:rFonts w:ascii="Fira Code" w:eastAsia="Times New Roman" w:hAnsi="Fira Code" w:cs="Fira Code"/>
-          <w:color w:val="D4D4D4"/>
-          <w:sz w:val="28"/>
-          <w:szCs w:val="28"/>
-        </w:rPr>
-        <w:t xml:space="preserve">  </w:t>
-      </w:r>
-      <w:r>
-        <w:rPr>
-          <w:rFonts w:ascii="Fira Code" w:eastAsia="Times New Roman" w:hAnsi="Fira Code" w:cs="Fira Code"/>
-          <w:color w:val="D4D4D4"/>
-          <w:sz w:val="24"/>
-          <w:szCs w:val="24"/>
-        </w:rPr>
-        <w:t xml:space="preserve">//it is </w:t>
-      </w:r>
-      <w:proofErr w:type="spellStart"/>
-      <w:r>
-        <w:rPr>
-          <w:rFonts w:ascii="Fira Code" w:eastAsia="Times New Roman" w:hAnsi="Fira Code" w:cs="Fira Code"/>
-          <w:color w:val="D4D4D4"/>
-          <w:sz w:val="24"/>
-          <w:szCs w:val="24"/>
-        </w:rPr>
-        <w:t>a</w:t>
-      </w:r>
-      <w:proofErr w:type="spellEnd"/>
-      <w:r>
-        <w:rPr>
-          <w:rFonts w:ascii="Fira Code" w:eastAsia="Times New Roman" w:hAnsi="Fira Code" w:cs="Fira Code"/>
-          <w:color w:val="D4D4D4"/>
-          <w:sz w:val="24"/>
-          <w:szCs w:val="24"/>
-        </w:rPr>
-        <w:t xml:space="preserve"> object</w:t>
+        <w:t xml:space="preserve">); </w:t>
       </w:r>
     </w:p>
     <w:p>
@@ -5409,350 +5909,13 @@
       <w:r>
         <w:rPr>
           <w:rFonts w:ascii="Fira Code" w:eastAsia="Times New Roman" w:hAnsi="Fira Code" w:cs="Fira Code"/>
-          <w:color w:val="569CD6"/>
-          <w:sz w:val="28"/>
-          <w:szCs w:val="28"/>
-        </w:rPr>
-        <w:t>const</w:t>
-      </w:r>
-      <w:r>
-        <w:rPr>
-          <w:rFonts w:ascii="Fira Code" w:eastAsia="Times New Roman" w:hAnsi="Fira Code" w:cs="Fira Code"/>
-          <w:color w:val="D4D4D4"/>
-          <w:sz w:val="28"/>
-          <w:szCs w:val="28"/>
-        </w:rPr>
-        <w:t xml:space="preserve"> </w:t>
-      </w:r>
-      <w:proofErr w:type="spellStart"/>
-      <w:r>
-        <w:rPr>
-          <w:rFonts w:ascii="Fira Code" w:eastAsia="Times New Roman" w:hAnsi="Fira Code" w:cs="Fira Code"/>
-          <w:color w:val="4FC1FF"/>
-          <w:sz w:val="28"/>
-          <w:szCs w:val="28"/>
-        </w:rPr>
-        <w:t>SethRolline</w:t>
-      </w:r>
-      <w:proofErr w:type="spellEnd"/>
-      <w:r>
-        <w:rPr>
-          <w:rFonts w:ascii="Fira Code" w:eastAsia="Times New Roman" w:hAnsi="Fira Code" w:cs="Fira Code"/>
-          <w:color w:val="D4D4D4"/>
-          <w:sz w:val="28"/>
-          <w:szCs w:val="28"/>
-        </w:rPr>
-        <w:t xml:space="preserve"> = </w:t>
-      </w:r>
-      <w:r>
-        <w:rPr>
-          <w:rFonts w:ascii="Fira Code" w:eastAsia="Times New Roman" w:hAnsi="Fira Code" w:cs="Fira Code"/>
-          <w:color w:val="569CD6"/>
-          <w:sz w:val="28"/>
-          <w:szCs w:val="28"/>
-        </w:rPr>
-        <w:t>new</w:t>
-      </w:r>
-      <w:r>
-        <w:rPr>
-          <w:rFonts w:ascii="Fira Code" w:eastAsia="Times New Roman" w:hAnsi="Fira Code" w:cs="Fira Code"/>
-          <w:color w:val="D4D4D4"/>
-          <w:sz w:val="28"/>
-          <w:szCs w:val="28"/>
-        </w:rPr>
-        <w:t xml:space="preserve"> </w:t>
-      </w:r>
-      <w:r>
-        <w:rPr>
-          <w:rFonts w:ascii="Fira Code" w:eastAsia="Times New Roman" w:hAnsi="Fira Code" w:cs="Fira Code"/>
-          <w:color w:val="4EC9B0"/>
-          <w:sz w:val="28"/>
-          <w:szCs w:val="28"/>
-        </w:rPr>
-        <w:t>WWE</w:t>
-      </w:r>
-      <w:r>
-        <w:rPr>
-          <w:rFonts w:ascii="Fira Code" w:eastAsia="Times New Roman" w:hAnsi="Fira Code" w:cs="Fira Code"/>
-          <w:color w:val="D4D4D4"/>
-          <w:sz w:val="28"/>
-          <w:szCs w:val="28"/>
-        </w:rPr>
-        <w:t>(</w:t>
-      </w:r>
-      <w:r>
-        <w:rPr>
-          <w:rFonts w:ascii="Fira Code" w:eastAsia="Times New Roman" w:hAnsi="Fira Code" w:cs="Fira Code"/>
-          <w:color w:val="B5CEA8"/>
-          <w:sz w:val="28"/>
-          <w:szCs w:val="28"/>
-        </w:rPr>
-        <w:t>21</w:t>
-      </w:r>
-      <w:r>
-        <w:rPr>
-          <w:rFonts w:ascii="Fira Code" w:eastAsia="Times New Roman" w:hAnsi="Fira Code" w:cs="Fira Code"/>
-          <w:color w:val="D4D4D4"/>
-          <w:sz w:val="28"/>
-          <w:szCs w:val="28"/>
-        </w:rPr>
-        <w:t xml:space="preserve">, </w:t>
-      </w:r>
-      <w:r>
-        <w:rPr>
-          <w:rFonts w:ascii="Fira Code" w:eastAsia="Times New Roman" w:hAnsi="Fira Code" w:cs="Fira Code"/>
-          <w:color w:val="B5CEA8"/>
-          <w:sz w:val="28"/>
-          <w:szCs w:val="28"/>
-        </w:rPr>
-        <w:t>31</w:t>
-      </w:r>
-      <w:r>
-        <w:rPr>
-          <w:rFonts w:ascii="Fira Code" w:eastAsia="Times New Roman" w:hAnsi="Fira Code" w:cs="Fira Code"/>
-          <w:color w:val="D4D4D4"/>
-          <w:sz w:val="28"/>
-          <w:szCs w:val="28"/>
-        </w:rPr>
-        <w:t xml:space="preserve">, </w:t>
-      </w:r>
-      <w:r>
-        <w:rPr>
-          <w:rFonts w:ascii="Fira Code" w:eastAsia="Times New Roman" w:hAnsi="Fira Code" w:cs="Fira Code"/>
-          <w:color w:val="CE9178"/>
-          <w:sz w:val="28"/>
-          <w:szCs w:val="28"/>
-        </w:rPr>
-        <w:t>"C"</w:t>
-      </w:r>
-      <w:r>
-        <w:rPr>
-          <w:rFonts w:ascii="Fira Code" w:eastAsia="Times New Roman" w:hAnsi="Fira Code" w:cs="Fira Code"/>
-          <w:color w:val="D4D4D4"/>
-          <w:sz w:val="28"/>
-          <w:szCs w:val="28"/>
-        </w:rPr>
-        <w:t>);</w:t>
-      </w:r>
-      <w:r>
-        <w:rPr>
-          <w:rFonts w:ascii="Fira Code" w:eastAsia="Times New Roman" w:hAnsi="Fira Code" w:cs="Fira Code"/>
-          <w:color w:val="D4D4D4"/>
-          <w:sz w:val="28"/>
-          <w:szCs w:val="28"/>
-        </w:rPr>
-        <w:t xml:space="preserve"> </w:t>
-      </w:r>
-      <w:r>
-        <w:rPr>
-          <w:rFonts w:ascii="Fira Code" w:eastAsia="Times New Roman" w:hAnsi="Fira Code" w:cs="Fira Code"/>
-          <w:color w:val="D4D4D4"/>
-          <w:sz w:val="24"/>
-          <w:szCs w:val="24"/>
-        </w:rPr>
-        <w:t xml:space="preserve">//it is </w:t>
-      </w:r>
-      <w:proofErr w:type="spellStart"/>
-      <w:r>
-        <w:rPr>
-          <w:rFonts w:ascii="Fira Code" w:eastAsia="Times New Roman" w:hAnsi="Fira Code" w:cs="Fira Code"/>
-          <w:color w:val="D4D4D4"/>
-          <w:sz w:val="24"/>
-          <w:szCs w:val="24"/>
-        </w:rPr>
-        <w:t>a</w:t>
-      </w:r>
-      <w:proofErr w:type="spellEnd"/>
-      <w:r>
-        <w:rPr>
-          <w:rFonts w:ascii="Fira Code" w:eastAsia="Times New Roman" w:hAnsi="Fira Code" w:cs="Fira Code"/>
-          <w:color w:val="D4D4D4"/>
-          <w:sz w:val="24"/>
-          <w:szCs w:val="24"/>
-        </w:rPr>
-        <w:t xml:space="preserve"> object</w:t>
-      </w:r>
-    </w:p>
-    <w:p>
-      <w:pPr>
-        <w:shd w:val="clear" w:color="auto" w:fill="1E1E1E"/>
-        <w:spacing w:after="240" w:line="285" w:lineRule="atLeast"/>
-        <w:rPr>
-          <w:rFonts w:ascii="Fira Code" w:eastAsia="Times New Roman" w:hAnsi="Fira Code" w:cs="Fira Code"/>
-          <w:color w:val="D4D4D4"/>
-          <w:sz w:val="28"/>
-          <w:szCs w:val="28"/>
-        </w:rPr>
-      </w:pPr>
-    </w:p>
-    <w:p>
-      <w:pPr>
-        <w:shd w:val="clear" w:color="auto" w:fill="1E1E1E"/>
-        <w:spacing w:after="0" w:line="285" w:lineRule="atLeast"/>
-        <w:rPr>
-          <w:rFonts w:ascii="Fira Code" w:eastAsia="Times New Roman" w:hAnsi="Fira Code" w:cs="Fira Code"/>
-          <w:color w:val="D4D4D4"/>
-          <w:sz w:val="28"/>
-          <w:szCs w:val="28"/>
-        </w:rPr>
-      </w:pPr>
-      <w:r>
-        <w:rPr>
-          <w:rFonts w:ascii="Fira Code" w:eastAsia="Times New Roman" w:hAnsi="Fira Code" w:cs="Fira Code"/>
-          <w:color w:val="9CDCFE"/>
-          <w:sz w:val="28"/>
-          <w:szCs w:val="28"/>
-        </w:rPr>
-        <w:t>console</w:t>
-      </w:r>
-      <w:r>
-        <w:rPr>
-          <w:rFonts w:ascii="Fira Code" w:eastAsia="Times New Roman" w:hAnsi="Fira Code" w:cs="Fira Code"/>
-          <w:color w:val="D4D4D4"/>
-          <w:sz w:val="28"/>
-          <w:szCs w:val="28"/>
-        </w:rPr>
-        <w:t>.</w:t>
-      </w:r>
-      <w:r>
-        <w:rPr>
-          <w:rFonts w:ascii="Fira Code" w:eastAsia="Times New Roman" w:hAnsi="Fira Code" w:cs="Fira Code"/>
-          <w:color w:val="DCDCAA"/>
-          <w:sz w:val="28"/>
-          <w:szCs w:val="28"/>
-        </w:rPr>
-        <w:t>log</w:t>
-      </w:r>
-      <w:r>
-        <w:rPr>
-          <w:rFonts w:ascii="Fira Code" w:eastAsia="Times New Roman" w:hAnsi="Fira Code" w:cs="Fira Code"/>
-          <w:color w:val="D4D4D4"/>
-          <w:sz w:val="28"/>
-          <w:szCs w:val="28"/>
-        </w:rPr>
-        <w:t>(</w:t>
-      </w:r>
-      <w:proofErr w:type="spellStart"/>
-      <w:r>
-        <w:rPr>
-          <w:rFonts w:ascii="Fira Code" w:eastAsia="Times New Roman" w:hAnsi="Fira Code" w:cs="Fira Code"/>
-          <w:color w:val="4FC1FF"/>
-          <w:sz w:val="28"/>
-          <w:szCs w:val="28"/>
-        </w:rPr>
-        <w:t>RomanReign</w:t>
-      </w:r>
-      <w:proofErr w:type="spellEnd"/>
-      <w:r>
-        <w:rPr>
-          <w:rFonts w:ascii="Fira Code" w:eastAsia="Times New Roman" w:hAnsi="Fira Code" w:cs="Fira Code"/>
-          <w:color w:val="D4D4D4"/>
-          <w:sz w:val="28"/>
-          <w:szCs w:val="28"/>
-        </w:rPr>
-        <w:t xml:space="preserve">); </w:t>
-      </w:r>
-    </w:p>
-    <w:p>
-      <w:pPr>
-        <w:shd w:val="clear" w:color="auto" w:fill="1E1E1E"/>
-        <w:spacing w:after="0" w:line="285" w:lineRule="atLeast"/>
-        <w:rPr>
-          <w:rFonts w:ascii="Fira Code" w:eastAsia="Times New Roman" w:hAnsi="Fira Code" w:cs="Fira Code"/>
-          <w:color w:val="D4D4D4"/>
-          <w:sz w:val="28"/>
-          <w:szCs w:val="28"/>
-        </w:rPr>
-      </w:pPr>
-      <w:r>
-        <w:rPr>
-          <w:rFonts w:ascii="Fira Code" w:eastAsia="Times New Roman" w:hAnsi="Fira Code" w:cs="Fira Code"/>
           <w:color w:val="6A9955"/>
           <w:sz w:val="28"/>
           <w:szCs w:val="28"/>
         </w:rPr>
-        <w:t>//{weight: 2, height: 3, group: 'Group'}</w:t>
-      </w:r>
-    </w:p>
-    <w:p>
-      <w:pPr>
-        <w:shd w:val="clear" w:color="auto" w:fill="1E1E1E"/>
-        <w:spacing w:after="0" w:line="285" w:lineRule="atLeast"/>
-        <w:rPr>
-          <w:rFonts w:ascii="Fira Code" w:eastAsia="Times New Roman" w:hAnsi="Fira Code" w:cs="Fira Code"/>
-          <w:color w:val="D4D4D4"/>
-          <w:sz w:val="28"/>
-          <w:szCs w:val="28"/>
-        </w:rPr>
-      </w:pPr>
-      <w:r>
-        <w:rPr>
-          <w:rFonts w:ascii="Fira Code" w:eastAsia="Times New Roman" w:hAnsi="Fira Code" w:cs="Fira Code"/>
-          <w:color w:val="9CDCFE"/>
-          <w:sz w:val="28"/>
-          <w:szCs w:val="28"/>
-        </w:rPr>
-        <w:t>console</w:t>
-      </w:r>
-      <w:r>
-        <w:rPr>
-          <w:rFonts w:ascii="Fira Code" w:eastAsia="Times New Roman" w:hAnsi="Fira Code" w:cs="Fira Code"/>
-          <w:color w:val="D4D4D4"/>
-          <w:sz w:val="28"/>
-          <w:szCs w:val="28"/>
-        </w:rPr>
-        <w:t>.</w:t>
-      </w:r>
-      <w:r>
-        <w:rPr>
-          <w:rFonts w:ascii="Fira Code" w:eastAsia="Times New Roman" w:hAnsi="Fira Code" w:cs="Fira Code"/>
-          <w:color w:val="DCDCAA"/>
-          <w:sz w:val="28"/>
-          <w:szCs w:val="28"/>
-        </w:rPr>
-        <w:t>log</w:t>
-      </w:r>
-      <w:r>
-        <w:rPr>
-          <w:rFonts w:ascii="Fira Code" w:eastAsia="Times New Roman" w:hAnsi="Fira Code" w:cs="Fira Code"/>
-          <w:color w:val="D4D4D4"/>
-          <w:sz w:val="28"/>
-          <w:szCs w:val="28"/>
-        </w:rPr>
-        <w:t>(</w:t>
-      </w:r>
-      <w:proofErr w:type="spellStart"/>
-      <w:r>
-        <w:rPr>
-          <w:rFonts w:ascii="Fira Code" w:eastAsia="Times New Roman" w:hAnsi="Fira Code" w:cs="Fira Code"/>
-          <w:color w:val="4FC1FF"/>
-          <w:sz w:val="28"/>
-          <w:szCs w:val="28"/>
-        </w:rPr>
-        <w:t>SethRolline</w:t>
-      </w:r>
-      <w:proofErr w:type="spellEnd"/>
-      <w:r>
-        <w:rPr>
-          <w:rFonts w:ascii="Fira Code" w:eastAsia="Times New Roman" w:hAnsi="Fira Code" w:cs="Fira Code"/>
-          <w:color w:val="D4D4D4"/>
-          <w:sz w:val="28"/>
-          <w:szCs w:val="28"/>
-        </w:rPr>
-        <w:t xml:space="preserve">); </w:t>
-      </w:r>
-    </w:p>
-    <w:p>
-      <w:pPr>
-        <w:shd w:val="clear" w:color="auto" w:fill="1E1E1E"/>
-        <w:spacing w:after="0" w:line="285" w:lineRule="atLeast"/>
-        <w:rPr>
-          <w:rFonts w:ascii="Fira Code" w:eastAsia="Times New Roman" w:hAnsi="Fira Code" w:cs="Fira Code"/>
-          <w:color w:val="D4D4D4"/>
-          <w:sz w:val="28"/>
-          <w:szCs w:val="28"/>
-        </w:rPr>
-      </w:pPr>
+        <w:t>/</w:t>
+      </w:r>
+      <w:proofErr w:type="gramStart"/>
       <w:r>
         <w:rPr>
           <w:rFonts w:ascii="Fira Code" w:eastAsia="Times New Roman" w:hAnsi="Fira Code" w:cs="Fira Code"/>
@@ -5760,8 +5923,17 @@
           <w:sz w:val="28"/>
           <w:szCs w:val="28"/>
         </w:rPr>
-        <w:lastRenderedPageBreak/>
-        <w:t>//{weight: 21, height: 31, group: 'C'}</w:t>
+        <w:t>/{</w:t>
+      </w:r>
+      <w:proofErr w:type="gramEnd"/>
+      <w:r>
+        <w:rPr>
+          <w:rFonts w:ascii="Fira Code" w:eastAsia="Times New Roman" w:hAnsi="Fira Code" w:cs="Fira Code"/>
+          <w:color w:val="6A9955"/>
+          <w:sz w:val="28"/>
+          <w:szCs w:val="28"/>
+        </w:rPr>
+        <w:t>weight: 21, height: 31, group: 'C'}</w:t>
       </w:r>
     </w:p>
     <w:p>
@@ -5808,14 +5980,20 @@
         </w:pBdr>
         <w:jc w:val="center"/>
       </w:pPr>
+      <w:proofErr w:type="gramStart"/>
       <w:r>
         <w:rPr>
           <w:highlight w:val="yellow"/>
         </w:rPr>
+        <w:lastRenderedPageBreak/>
         <w:t xml:space="preserve">Tip </w:t>
       </w:r>
       <w:r>
-        <w:t xml:space="preserve">: </w:t>
+        <w:t>:</w:t>
+      </w:r>
+      <w:proofErr w:type="gramEnd"/>
+      <w:r>
+        <w:t xml:space="preserve"> </w:t>
       </w:r>
       <w:r>
         <w:t>Constructor function on industrial level</w:t>
@@ -5909,6 +6087,7 @@
         </w:rPr>
         <w:t xml:space="preserve"> </w:t>
       </w:r>
+      <w:proofErr w:type="gramStart"/>
       <w:r>
         <w:rPr>
           <w:rFonts w:ascii="Fira Code" w:eastAsia="Times New Roman" w:hAnsi="Fira Code" w:cs="Fira Code"/>
@@ -5927,6 +6106,7 @@
         </w:rPr>
         <w:t>(</w:t>
       </w:r>
+      <w:proofErr w:type="gramEnd"/>
       <w:r>
         <w:rPr>
           <w:rFonts w:ascii="Fira Code" w:eastAsia="Times New Roman" w:hAnsi="Fira Code" w:cs="Fira Code"/>
@@ -6015,6 +6195,7 @@
         <w:t xml:space="preserve">  </w:t>
       </w:r>
       <w:proofErr w:type="spellStart"/>
+      <w:proofErr w:type="gramStart"/>
       <w:r>
         <w:rPr>
           <w:rFonts w:ascii="Fira Code" w:eastAsia="Times New Roman" w:hAnsi="Fira Code" w:cs="Fira Code"/>
@@ -6043,6 +6224,7 @@
         <w:t>weight</w:t>
       </w:r>
       <w:proofErr w:type="spellEnd"/>
+      <w:proofErr w:type="gramEnd"/>
       <w:r>
         <w:rPr>
           <w:rFonts w:ascii="Fira Code" w:eastAsia="Times New Roman" w:hAnsi="Fira Code" w:cs="Fira Code"/>
@@ -6092,6 +6274,7 @@
         <w:t xml:space="preserve">  </w:t>
       </w:r>
       <w:proofErr w:type="spellStart"/>
+      <w:proofErr w:type="gramStart"/>
       <w:r>
         <w:rPr>
           <w:rFonts w:ascii="Fira Code" w:eastAsia="Times New Roman" w:hAnsi="Fira Code" w:cs="Fira Code"/>
@@ -6120,6 +6303,7 @@
         <w:t>height</w:t>
       </w:r>
       <w:proofErr w:type="spellEnd"/>
+      <w:proofErr w:type="gramEnd"/>
       <w:r>
         <w:rPr>
           <w:rFonts w:ascii="Fira Code" w:eastAsia="Times New Roman" w:hAnsi="Fira Code" w:cs="Fira Code"/>
@@ -6169,6 +6353,7 @@
         <w:t xml:space="preserve">  </w:t>
       </w:r>
       <w:proofErr w:type="spellStart"/>
+      <w:proofErr w:type="gramStart"/>
       <w:r>
         <w:rPr>
           <w:rFonts w:ascii="Fira Code" w:eastAsia="Times New Roman" w:hAnsi="Fira Code" w:cs="Fira Code"/>
@@ -6197,6 +6382,7 @@
         <w:t>group</w:t>
       </w:r>
       <w:proofErr w:type="spellEnd"/>
+      <w:proofErr w:type="gramEnd"/>
       <w:r>
         <w:rPr>
           <w:rFonts w:ascii="Fira Code" w:eastAsia="Times New Roman" w:hAnsi="Fira Code" w:cs="Fira Code"/>
@@ -6287,15 +6473,274 @@
         </w:rPr>
         <w:t xml:space="preserve"> </w:t>
       </w:r>
+      <w:r>
+        <w:rPr>
+          <w:rFonts w:ascii="Fira Code" w:eastAsia="Times New Roman" w:hAnsi="Fira Code" w:cs="Fira Code"/>
+          <w:color w:val="4FC1FF"/>
+          <w:sz w:val="24"/>
+          <w:szCs w:val="24"/>
+        </w:rPr>
+        <w:t>RomanReign</w:t>
+      </w:r>
+      <w:r>
+        <w:rPr>
+          <w:rFonts w:ascii="Fira Code" w:eastAsia="Times New Roman" w:hAnsi="Fira Code" w:cs="Fira Code"/>
+          <w:color w:val="D4D4D4"/>
+          <w:sz w:val="24"/>
+          <w:szCs w:val="24"/>
+        </w:rPr>
+        <w:t xml:space="preserve"> = </w:t>
+      </w:r>
+      <w:r>
+        <w:rPr>
+          <w:rFonts w:ascii="Fira Code" w:eastAsia="Times New Roman" w:hAnsi="Fira Code" w:cs="Fira Code"/>
+          <w:color w:val="569CD6"/>
+          <w:sz w:val="24"/>
+          <w:szCs w:val="24"/>
+        </w:rPr>
+        <w:t>new</w:t>
+      </w:r>
+      <w:r>
+        <w:rPr>
+          <w:rFonts w:ascii="Fira Code" w:eastAsia="Times New Roman" w:hAnsi="Fira Code" w:cs="Fira Code"/>
+          <w:color w:val="D4D4D4"/>
+          <w:sz w:val="24"/>
+          <w:szCs w:val="24"/>
+        </w:rPr>
+        <w:t xml:space="preserve"> </w:t>
+      </w:r>
+      <w:proofErr w:type="gramStart"/>
+      <w:r>
+        <w:rPr>
+          <w:rFonts w:ascii="Fira Code" w:eastAsia="Times New Roman" w:hAnsi="Fira Code" w:cs="Fira Code"/>
+          <w:color w:val="4EC9B0"/>
+          <w:sz w:val="24"/>
+          <w:szCs w:val="24"/>
+        </w:rPr>
+        <w:t>WWE</w:t>
+      </w:r>
+      <w:r>
+        <w:rPr>
+          <w:rFonts w:ascii="Fira Code" w:eastAsia="Times New Roman" w:hAnsi="Fira Code" w:cs="Fira Code"/>
+          <w:color w:val="D4D4D4"/>
+          <w:sz w:val="24"/>
+          <w:szCs w:val="24"/>
+        </w:rPr>
+        <w:t>(</w:t>
+      </w:r>
+      <w:proofErr w:type="gramEnd"/>
+      <w:r>
+        <w:rPr>
+          <w:rFonts w:ascii="Fira Code" w:eastAsia="Times New Roman" w:hAnsi="Fira Code" w:cs="Fira Code"/>
+          <w:color w:val="B5CEA8"/>
+          <w:sz w:val="24"/>
+          <w:szCs w:val="24"/>
+        </w:rPr>
+        <w:t>2</w:t>
+      </w:r>
+      <w:r>
+        <w:rPr>
+          <w:rFonts w:ascii="Fira Code" w:eastAsia="Times New Roman" w:hAnsi="Fira Code" w:cs="Fira Code"/>
+          <w:color w:val="D4D4D4"/>
+          <w:sz w:val="24"/>
+          <w:szCs w:val="24"/>
+        </w:rPr>
+        <w:t xml:space="preserve">, </w:t>
+      </w:r>
+      <w:r>
+        <w:rPr>
+          <w:rFonts w:ascii="Fira Code" w:eastAsia="Times New Roman" w:hAnsi="Fira Code" w:cs="Fira Code"/>
+          <w:color w:val="B5CEA8"/>
+          <w:sz w:val="24"/>
+          <w:szCs w:val="24"/>
+        </w:rPr>
+        <w:t>3</w:t>
+      </w:r>
+      <w:r>
+        <w:rPr>
+          <w:rFonts w:ascii="Fira Code" w:eastAsia="Times New Roman" w:hAnsi="Fira Code" w:cs="Fira Code"/>
+          <w:color w:val="D4D4D4"/>
+          <w:sz w:val="24"/>
+          <w:szCs w:val="24"/>
+        </w:rPr>
+        <w:t xml:space="preserve">, </w:t>
+      </w:r>
+      <w:r>
+        <w:rPr>
+          <w:rFonts w:ascii="Fira Code" w:eastAsia="Times New Roman" w:hAnsi="Fira Code" w:cs="Fira Code"/>
+          <w:color w:val="CE9178"/>
+          <w:sz w:val="24"/>
+          <w:szCs w:val="24"/>
+        </w:rPr>
+        <w:t>"B+"</w:t>
+      </w:r>
+      <w:r>
+        <w:rPr>
+          <w:rFonts w:ascii="Fira Code" w:eastAsia="Times New Roman" w:hAnsi="Fira Code" w:cs="Fira Code"/>
+          <w:color w:val="D4D4D4"/>
+          <w:sz w:val="24"/>
+          <w:szCs w:val="24"/>
+        </w:rPr>
+        <w:t>);</w:t>
+      </w:r>
+      <w:r>
+        <w:rPr>
+          <w:rFonts w:ascii="Fira Code" w:eastAsia="Times New Roman" w:hAnsi="Fira Code" w:cs="Fira Code"/>
+          <w:color w:val="D4D4D4"/>
+          <w:sz w:val="24"/>
+          <w:szCs w:val="24"/>
+        </w:rPr>
+        <w:t xml:space="preserve"> //it is </w:t>
+      </w:r>
       <w:proofErr w:type="spellStart"/>
       <w:r>
         <w:rPr>
           <w:rFonts w:ascii="Fira Code" w:eastAsia="Times New Roman" w:hAnsi="Fira Code" w:cs="Fira Code"/>
+          <w:color w:val="D4D4D4"/>
+          <w:sz w:val="24"/>
+          <w:szCs w:val="24"/>
+        </w:rPr>
+        <w:t>a</w:t>
+      </w:r>
+      <w:proofErr w:type="spellEnd"/>
+      <w:r>
+        <w:rPr>
+          <w:rFonts w:ascii="Fira Code" w:eastAsia="Times New Roman" w:hAnsi="Fira Code" w:cs="Fira Code"/>
+          <w:color w:val="D4D4D4"/>
+          <w:sz w:val="24"/>
+          <w:szCs w:val="24"/>
+        </w:rPr>
+        <w:t xml:space="preserve"> object</w:t>
+      </w:r>
+    </w:p>
+    <w:p>
+      <w:pPr>
+        <w:shd w:val="clear" w:color="auto" w:fill="1E1E1E"/>
+        <w:spacing w:after="0" w:line="285" w:lineRule="atLeast"/>
+        <w:rPr>
+          <w:rFonts w:ascii="Fira Code" w:eastAsia="Times New Roman" w:hAnsi="Fira Code" w:cs="Fira Code"/>
+          <w:color w:val="D4D4D4"/>
+          <w:sz w:val="24"/>
+          <w:szCs w:val="24"/>
+        </w:rPr>
+      </w:pPr>
+    </w:p>
+    <w:p>
+      <w:pPr>
+        <w:shd w:val="clear" w:color="auto" w:fill="1E1E1E"/>
+        <w:spacing w:after="0" w:line="285" w:lineRule="atLeast"/>
+        <w:rPr>
+          <w:rFonts w:ascii="Fira Code" w:eastAsia="Times New Roman" w:hAnsi="Fira Code" w:cs="Fira Code"/>
+          <w:color w:val="D4D4D4"/>
+          <w:sz w:val="24"/>
+          <w:szCs w:val="24"/>
+        </w:rPr>
+      </w:pPr>
+      <w:r>
+        <w:rPr>
+          <w:rFonts w:ascii="Fira Code" w:eastAsia="Times New Roman" w:hAnsi="Fira Code" w:cs="Fira Code"/>
+          <w:color w:val="569CD6"/>
+          <w:sz w:val="24"/>
+          <w:szCs w:val="24"/>
+        </w:rPr>
+        <w:t>const</w:t>
+      </w:r>
+      <w:r>
+        <w:rPr>
+          <w:rFonts w:ascii="Fira Code" w:eastAsia="Times New Roman" w:hAnsi="Fira Code" w:cs="Fira Code"/>
+          <w:color w:val="D4D4D4"/>
+          <w:sz w:val="24"/>
+          <w:szCs w:val="24"/>
+        </w:rPr>
+        <w:t xml:space="preserve"> </w:t>
+      </w:r>
+      <w:r>
+        <w:rPr>
+          <w:rFonts w:ascii="Fira Code" w:eastAsia="Times New Roman" w:hAnsi="Fira Code" w:cs="Fira Code"/>
           <w:color w:val="4FC1FF"/>
           <w:sz w:val="24"/>
           <w:szCs w:val="24"/>
         </w:rPr>
-        <w:t>RomanReign</w:t>
+        <w:t>enemies</w:t>
+      </w:r>
+      <w:r>
+        <w:rPr>
+          <w:rFonts w:ascii="Fira Code" w:eastAsia="Times New Roman" w:hAnsi="Fira Code" w:cs="Fira Code"/>
+          <w:color w:val="D4D4D4"/>
+          <w:sz w:val="24"/>
+          <w:szCs w:val="24"/>
+        </w:rPr>
+        <w:t xml:space="preserve"> = []</w:t>
+      </w:r>
+    </w:p>
+    <w:p>
+      <w:pPr>
+        <w:shd w:val="clear" w:color="auto" w:fill="1E1E1E"/>
+        <w:spacing w:after="0" w:line="285" w:lineRule="atLeast"/>
+        <w:rPr>
+          <w:rFonts w:ascii="Fira Code" w:eastAsia="Times New Roman" w:hAnsi="Fira Code" w:cs="Fira Code"/>
+          <w:color w:val="D4D4D4"/>
+          <w:sz w:val="24"/>
+          <w:szCs w:val="24"/>
+        </w:rPr>
+      </w:pPr>
+    </w:p>
+    <w:p>
+      <w:pPr>
+        <w:shd w:val="clear" w:color="auto" w:fill="1E1E1E"/>
+        <w:spacing w:after="0" w:line="285" w:lineRule="atLeast"/>
+        <w:rPr>
+          <w:rFonts w:ascii="Fira Code" w:eastAsia="Times New Roman" w:hAnsi="Fira Code" w:cs="Fira Code"/>
+          <w:color w:val="D4D4D4"/>
+          <w:sz w:val="24"/>
+          <w:szCs w:val="24"/>
+        </w:rPr>
+      </w:pPr>
+      <w:r>
+        <w:rPr>
+          <w:rFonts w:ascii="Fira Code" w:eastAsia="Times New Roman" w:hAnsi="Fira Code" w:cs="Fira Code"/>
+          <w:color w:val="C586C0"/>
+          <w:sz w:val="24"/>
+          <w:szCs w:val="24"/>
+        </w:rPr>
+        <w:t>for</w:t>
+      </w:r>
+      <w:r>
+        <w:rPr>
+          <w:rFonts w:ascii="Fira Code" w:eastAsia="Times New Roman" w:hAnsi="Fira Code" w:cs="Fira Code"/>
+          <w:color w:val="D4D4D4"/>
+          <w:sz w:val="24"/>
+          <w:szCs w:val="24"/>
+        </w:rPr>
+        <w:t xml:space="preserve"> (</w:t>
+      </w:r>
+      <w:r>
+        <w:rPr>
+          <w:rFonts w:ascii="Fira Code" w:eastAsia="Times New Roman" w:hAnsi="Fira Code" w:cs="Fira Code"/>
+          <w:color w:val="569CD6"/>
+          <w:sz w:val="24"/>
+          <w:szCs w:val="24"/>
+        </w:rPr>
+        <w:t>let</w:t>
+      </w:r>
+      <w:r>
+        <w:rPr>
+          <w:rFonts w:ascii="Fira Code" w:eastAsia="Times New Roman" w:hAnsi="Fira Code" w:cs="Fira Code"/>
+          <w:color w:val="D4D4D4"/>
+          <w:sz w:val="24"/>
+          <w:szCs w:val="24"/>
+        </w:rPr>
+        <w:t xml:space="preserve"> </w:t>
+      </w:r>
+      <w:proofErr w:type="spellStart"/>
+      <w:r>
+        <w:rPr>
+          <w:rFonts w:ascii="Fira Code" w:eastAsia="Times New Roman" w:hAnsi="Fira Code" w:cs="Fira Code"/>
+          <w:color w:val="9CDCFE"/>
+          <w:sz w:val="24"/>
+          <w:szCs w:val="24"/>
+        </w:rPr>
+        <w:t>i</w:t>
       </w:r>
       <w:proofErr w:type="spellEnd"/>
       <w:r>
@@ -6310,56 +6755,40 @@
       <w:r>
         <w:rPr>
           <w:rFonts w:ascii="Fira Code" w:eastAsia="Times New Roman" w:hAnsi="Fira Code" w:cs="Fira Code"/>
-          <w:color w:val="569CD6"/>
-          <w:sz w:val="24"/>
-          <w:szCs w:val="24"/>
-        </w:rPr>
-        <w:t>new</w:t>
-      </w:r>
-      <w:r>
-        <w:rPr>
-          <w:rFonts w:ascii="Fira Code" w:eastAsia="Times New Roman" w:hAnsi="Fira Code" w:cs="Fira Code"/>
-          <w:color w:val="D4D4D4"/>
-          <w:sz w:val="24"/>
-          <w:szCs w:val="24"/>
-        </w:rPr>
-        <w:t xml:space="preserve"> </w:t>
-      </w:r>
-      <w:r>
-        <w:rPr>
-          <w:rFonts w:ascii="Fira Code" w:eastAsia="Times New Roman" w:hAnsi="Fira Code" w:cs="Fira Code"/>
-          <w:color w:val="4EC9B0"/>
-          <w:sz w:val="24"/>
-          <w:szCs w:val="24"/>
-        </w:rPr>
-        <w:t>WWE</w:t>
-      </w:r>
-      <w:r>
-        <w:rPr>
-          <w:rFonts w:ascii="Fira Code" w:eastAsia="Times New Roman" w:hAnsi="Fira Code" w:cs="Fira Code"/>
-          <w:color w:val="D4D4D4"/>
-          <w:sz w:val="24"/>
-          <w:szCs w:val="24"/>
-        </w:rPr>
-        <w:t>(</w:t>
-      </w:r>
-      <w:r>
-        <w:rPr>
-          <w:rFonts w:ascii="Fira Code" w:eastAsia="Times New Roman" w:hAnsi="Fira Code" w:cs="Fira Code"/>
           <w:color w:val="B5CEA8"/>
           <w:sz w:val="24"/>
           <w:szCs w:val="24"/>
         </w:rPr>
-        <w:t>2</w:t>
-      </w:r>
-      <w:r>
-        <w:rPr>
-          <w:rFonts w:ascii="Fira Code" w:eastAsia="Times New Roman" w:hAnsi="Fira Code" w:cs="Fira Code"/>
-          <w:color w:val="D4D4D4"/>
-          <w:sz w:val="24"/>
-          <w:szCs w:val="24"/>
-        </w:rPr>
-        <w:t xml:space="preserve">, </w:t>
+        <w:t>0</w:t>
+      </w:r>
+      <w:r>
+        <w:rPr>
+          <w:rFonts w:ascii="Fira Code" w:eastAsia="Times New Roman" w:hAnsi="Fira Code" w:cs="Fira Code"/>
+          <w:color w:val="D4D4D4"/>
+          <w:sz w:val="24"/>
+          <w:szCs w:val="24"/>
+        </w:rPr>
+        <w:t xml:space="preserve">; </w:t>
+      </w:r>
+      <w:proofErr w:type="spellStart"/>
+      <w:r>
+        <w:rPr>
+          <w:rFonts w:ascii="Fira Code" w:eastAsia="Times New Roman" w:hAnsi="Fira Code" w:cs="Fira Code"/>
+          <w:color w:val="9CDCFE"/>
+          <w:sz w:val="24"/>
+          <w:szCs w:val="24"/>
+        </w:rPr>
+        <w:t>i</w:t>
+      </w:r>
+      <w:proofErr w:type="spellEnd"/>
+      <w:r>
+        <w:rPr>
+          <w:rFonts w:ascii="Fira Code" w:eastAsia="Times New Roman" w:hAnsi="Fira Code" w:cs="Fira Code"/>
+          <w:color w:val="D4D4D4"/>
+          <w:sz w:val="24"/>
+          <w:szCs w:val="24"/>
+        </w:rPr>
+        <w:t xml:space="preserve"> &lt; </w:t>
       </w:r>
       <w:r>
         <w:rPr>
@@ -6368,53 +6797,26 @@
           <w:sz w:val="24"/>
           <w:szCs w:val="24"/>
         </w:rPr>
-        <w:t>3</w:t>
-      </w:r>
-      <w:r>
-        <w:rPr>
-          <w:rFonts w:ascii="Fira Code" w:eastAsia="Times New Roman" w:hAnsi="Fira Code" w:cs="Fira Code"/>
-          <w:color w:val="D4D4D4"/>
-          <w:sz w:val="24"/>
-          <w:szCs w:val="24"/>
-        </w:rPr>
-        <w:t xml:space="preserve">, </w:t>
-      </w:r>
-      <w:r>
-        <w:rPr>
-          <w:rFonts w:ascii="Fira Code" w:eastAsia="Times New Roman" w:hAnsi="Fira Code" w:cs="Fira Code"/>
-          <w:color w:val="CE9178"/>
-          <w:sz w:val="24"/>
-          <w:szCs w:val="24"/>
-        </w:rPr>
-        <w:t>"B+"</w:t>
-      </w:r>
-      <w:r>
-        <w:rPr>
-          <w:rFonts w:ascii="Fira Code" w:eastAsia="Times New Roman" w:hAnsi="Fira Code" w:cs="Fira Code"/>
-          <w:color w:val="D4D4D4"/>
-          <w:sz w:val="24"/>
-          <w:szCs w:val="24"/>
-        </w:rPr>
-        <w:t>);</w:t>
-      </w:r>
-      <w:r>
-        <w:rPr>
-          <w:rFonts w:ascii="Fira Code" w:eastAsia="Times New Roman" w:hAnsi="Fira Code" w:cs="Fira Code"/>
-          <w:color w:val="D4D4D4"/>
-          <w:sz w:val="24"/>
-          <w:szCs w:val="24"/>
-        </w:rPr>
-        <w:t xml:space="preserve"> //it is </w:t>
+        <w:t>100</w:t>
+      </w:r>
+      <w:r>
+        <w:rPr>
+          <w:rFonts w:ascii="Fira Code" w:eastAsia="Times New Roman" w:hAnsi="Fira Code" w:cs="Fira Code"/>
+          <w:color w:val="D4D4D4"/>
+          <w:sz w:val="24"/>
+          <w:szCs w:val="24"/>
+        </w:rPr>
+        <w:t xml:space="preserve">; </w:t>
       </w:r>
       <w:proofErr w:type="spellStart"/>
       <w:r>
         <w:rPr>
           <w:rFonts w:ascii="Fira Code" w:eastAsia="Times New Roman" w:hAnsi="Fira Code" w:cs="Fira Code"/>
-          <w:color w:val="D4D4D4"/>
-          <w:sz w:val="24"/>
-          <w:szCs w:val="24"/>
-        </w:rPr>
-        <w:t>a</w:t>
+          <w:color w:val="9CDCFE"/>
+          <w:sz w:val="24"/>
+          <w:szCs w:val="24"/>
+        </w:rPr>
+        <w:t>i</w:t>
       </w:r>
       <w:proofErr w:type="spellEnd"/>
       <w:r>
@@ -6424,7 +6826,7 @@
           <w:sz w:val="24"/>
           <w:szCs w:val="24"/>
         </w:rPr>
-        <w:t xml:space="preserve"> object</w:t>
+        <w:t>++) {</w:t>
       </w:r>
     </w:p>
     <w:p>
@@ -6438,36 +6840,17 @@
           <w:szCs w:val="24"/>
         </w:rPr>
       </w:pPr>
-    </w:p>
-    <w:p>
-      <w:pPr>
-        <w:shd w:val="clear" w:color="auto" w:fill="1E1E1E"/>
-        <w:spacing w:after="0" w:line="285" w:lineRule="atLeast"/>
-        <w:rPr>
-          <w:rFonts w:ascii="Fira Code" w:eastAsia="Times New Roman" w:hAnsi="Fira Code" w:cs="Fira Code"/>
-          <w:color w:val="D4D4D4"/>
-          <w:sz w:val="24"/>
-          <w:szCs w:val="24"/>
-        </w:rPr>
-      </w:pPr>
-      <w:r>
-        <w:rPr>
-          <w:rFonts w:ascii="Fira Code" w:eastAsia="Times New Roman" w:hAnsi="Fira Code" w:cs="Fira Code"/>
-          <w:color w:val="569CD6"/>
-          <w:sz w:val="24"/>
-          <w:szCs w:val="24"/>
-        </w:rPr>
-        <w:t>const</w:t>
-      </w:r>
-      <w:r>
-        <w:rPr>
-          <w:rFonts w:ascii="Fira Code" w:eastAsia="Times New Roman" w:hAnsi="Fira Code" w:cs="Fira Code"/>
-          <w:color w:val="D4D4D4"/>
-          <w:sz w:val="24"/>
-          <w:szCs w:val="24"/>
-        </w:rPr>
-        <w:t xml:space="preserve"> </w:t>
-      </w:r>
+      <w:r>
+        <w:rPr>
+          <w:rFonts w:ascii="Fira Code" w:eastAsia="Times New Roman" w:hAnsi="Fira Code" w:cs="Fira Code"/>
+          <w:color w:val="9CDCFE"/>
+          <w:sz w:val="24"/>
+          <w:szCs w:val="24"/>
+        </w:rPr>
+        <w:t xml:space="preserve">    </w:t>
+      </w:r>
+      <w:proofErr w:type="spellStart"/>
+      <w:proofErr w:type="gramStart"/>
       <w:r>
         <w:rPr>
           <w:rFonts w:ascii="Fira Code" w:eastAsia="Times New Roman" w:hAnsi="Fira Code" w:cs="Fira Code"/>
@@ -6484,214 +6867,19 @@
           <w:sz w:val="24"/>
           <w:szCs w:val="24"/>
         </w:rPr>
-        <w:t xml:space="preserve"> = []</w:t>
-      </w:r>
-    </w:p>
-    <w:p>
-      <w:pPr>
-        <w:shd w:val="clear" w:color="auto" w:fill="1E1E1E"/>
-        <w:spacing w:after="0" w:line="285" w:lineRule="atLeast"/>
-        <w:rPr>
-          <w:rFonts w:ascii="Fira Code" w:eastAsia="Times New Roman" w:hAnsi="Fira Code" w:cs="Fira Code"/>
-          <w:color w:val="D4D4D4"/>
-          <w:sz w:val="24"/>
-          <w:szCs w:val="24"/>
-        </w:rPr>
-      </w:pPr>
-    </w:p>
-    <w:p>
-      <w:pPr>
-        <w:shd w:val="clear" w:color="auto" w:fill="1E1E1E"/>
-        <w:spacing w:after="0" w:line="285" w:lineRule="atLeast"/>
-        <w:rPr>
-          <w:rFonts w:ascii="Fira Code" w:eastAsia="Times New Roman" w:hAnsi="Fira Code" w:cs="Fira Code"/>
-          <w:color w:val="D4D4D4"/>
-          <w:sz w:val="24"/>
-          <w:szCs w:val="24"/>
-        </w:rPr>
-      </w:pPr>
-      <w:r>
-        <w:rPr>
-          <w:rFonts w:ascii="Fira Code" w:eastAsia="Times New Roman" w:hAnsi="Fira Code" w:cs="Fira Code"/>
-          <w:color w:val="C586C0"/>
-          <w:sz w:val="24"/>
-          <w:szCs w:val="24"/>
-        </w:rPr>
-        <w:t>for</w:t>
-      </w:r>
-      <w:r>
-        <w:rPr>
-          <w:rFonts w:ascii="Fira Code" w:eastAsia="Times New Roman" w:hAnsi="Fira Code" w:cs="Fira Code"/>
-          <w:color w:val="D4D4D4"/>
-          <w:sz w:val="24"/>
-          <w:szCs w:val="24"/>
-        </w:rPr>
-        <w:t xml:space="preserve"> (</w:t>
-      </w:r>
-      <w:r>
-        <w:rPr>
-          <w:rFonts w:ascii="Fira Code" w:eastAsia="Times New Roman" w:hAnsi="Fira Code" w:cs="Fira Code"/>
-          <w:color w:val="569CD6"/>
-          <w:sz w:val="24"/>
-          <w:szCs w:val="24"/>
-        </w:rPr>
-        <w:t>let</w:t>
-      </w:r>
-      <w:r>
-        <w:rPr>
-          <w:rFonts w:ascii="Fira Code" w:eastAsia="Times New Roman" w:hAnsi="Fira Code" w:cs="Fira Code"/>
-          <w:color w:val="D4D4D4"/>
-          <w:sz w:val="24"/>
-          <w:szCs w:val="24"/>
-        </w:rPr>
-        <w:t xml:space="preserve"> </w:t>
-      </w:r>
-      <w:proofErr w:type="spellStart"/>
-      <w:r>
-        <w:rPr>
-          <w:rFonts w:ascii="Fira Code" w:eastAsia="Times New Roman" w:hAnsi="Fira Code" w:cs="Fira Code"/>
-          <w:color w:val="9CDCFE"/>
-          <w:sz w:val="24"/>
-          <w:szCs w:val="24"/>
-        </w:rPr>
-        <w:t>i</w:t>
+        <w:t>.</w:t>
+      </w:r>
+      <w:r>
+        <w:rPr>
+          <w:rFonts w:ascii="Fira Code" w:eastAsia="Times New Roman" w:hAnsi="Fira Code" w:cs="Fira Code"/>
+          <w:color w:val="DCDCAA"/>
+          <w:sz w:val="24"/>
+          <w:szCs w:val="24"/>
+        </w:rPr>
+        <w:t>push</w:t>
       </w:r>
       <w:proofErr w:type="spellEnd"/>
-      <w:r>
-        <w:rPr>
-          <w:rFonts w:ascii="Fira Code" w:eastAsia="Times New Roman" w:hAnsi="Fira Code" w:cs="Fira Code"/>
-          <w:color w:val="D4D4D4"/>
-          <w:sz w:val="24"/>
-          <w:szCs w:val="24"/>
-        </w:rPr>
-        <w:t xml:space="preserve"> = </w:t>
-      </w:r>
-      <w:r>
-        <w:rPr>
-          <w:rFonts w:ascii="Fira Code" w:eastAsia="Times New Roman" w:hAnsi="Fira Code" w:cs="Fira Code"/>
-          <w:color w:val="B5CEA8"/>
-          <w:sz w:val="24"/>
-          <w:szCs w:val="24"/>
-        </w:rPr>
-        <w:t>0</w:t>
-      </w:r>
-      <w:r>
-        <w:rPr>
-          <w:rFonts w:ascii="Fira Code" w:eastAsia="Times New Roman" w:hAnsi="Fira Code" w:cs="Fira Code"/>
-          <w:color w:val="D4D4D4"/>
-          <w:sz w:val="24"/>
-          <w:szCs w:val="24"/>
-        </w:rPr>
-        <w:t xml:space="preserve">; </w:t>
-      </w:r>
-      <w:proofErr w:type="spellStart"/>
-      <w:r>
-        <w:rPr>
-          <w:rFonts w:ascii="Fira Code" w:eastAsia="Times New Roman" w:hAnsi="Fira Code" w:cs="Fira Code"/>
-          <w:color w:val="9CDCFE"/>
-          <w:sz w:val="24"/>
-          <w:szCs w:val="24"/>
-        </w:rPr>
-        <w:t>i</w:t>
-      </w:r>
-      <w:proofErr w:type="spellEnd"/>
-      <w:r>
-        <w:rPr>
-          <w:rFonts w:ascii="Fira Code" w:eastAsia="Times New Roman" w:hAnsi="Fira Code" w:cs="Fira Code"/>
-          <w:color w:val="D4D4D4"/>
-          <w:sz w:val="24"/>
-          <w:szCs w:val="24"/>
-        </w:rPr>
-        <w:t xml:space="preserve"> &lt; </w:t>
-      </w:r>
-      <w:r>
-        <w:rPr>
-          <w:rFonts w:ascii="Fira Code" w:eastAsia="Times New Roman" w:hAnsi="Fira Code" w:cs="Fira Code"/>
-          <w:color w:val="B5CEA8"/>
-          <w:sz w:val="24"/>
-          <w:szCs w:val="24"/>
-        </w:rPr>
-        <w:t>100</w:t>
-      </w:r>
-      <w:r>
-        <w:rPr>
-          <w:rFonts w:ascii="Fira Code" w:eastAsia="Times New Roman" w:hAnsi="Fira Code" w:cs="Fira Code"/>
-          <w:color w:val="D4D4D4"/>
-          <w:sz w:val="24"/>
-          <w:szCs w:val="24"/>
-        </w:rPr>
-        <w:t xml:space="preserve">; </w:t>
-      </w:r>
-      <w:proofErr w:type="spellStart"/>
-      <w:r>
-        <w:rPr>
-          <w:rFonts w:ascii="Fira Code" w:eastAsia="Times New Roman" w:hAnsi="Fira Code" w:cs="Fira Code"/>
-          <w:color w:val="9CDCFE"/>
-          <w:sz w:val="24"/>
-          <w:szCs w:val="24"/>
-        </w:rPr>
-        <w:t>i</w:t>
-      </w:r>
-      <w:proofErr w:type="spellEnd"/>
-      <w:r>
-        <w:rPr>
-          <w:rFonts w:ascii="Fira Code" w:eastAsia="Times New Roman" w:hAnsi="Fira Code" w:cs="Fira Code"/>
-          <w:color w:val="D4D4D4"/>
-          <w:sz w:val="24"/>
-          <w:szCs w:val="24"/>
-        </w:rPr>
-        <w:t>++) {</w:t>
-      </w:r>
-    </w:p>
-    <w:p>
-      <w:pPr>
-        <w:shd w:val="clear" w:color="auto" w:fill="1E1E1E"/>
-        <w:spacing w:after="0" w:line="285" w:lineRule="atLeast"/>
-        <w:rPr>
-          <w:rFonts w:ascii="Fira Code" w:eastAsia="Times New Roman" w:hAnsi="Fira Code" w:cs="Fira Code"/>
-          <w:color w:val="D4D4D4"/>
-          <w:sz w:val="24"/>
-          <w:szCs w:val="24"/>
-        </w:rPr>
-      </w:pPr>
-      <w:r>
-        <w:rPr>
-          <w:rFonts w:ascii="Fira Code" w:eastAsia="Times New Roman" w:hAnsi="Fira Code" w:cs="Fira Code"/>
-          <w:color w:val="9CDCFE"/>
-          <w:sz w:val="24"/>
-          <w:szCs w:val="24"/>
-        </w:rPr>
-        <w:t xml:space="preserve">    </w:t>
-      </w:r>
-      <w:proofErr w:type="spellStart"/>
-      <w:r>
-        <w:rPr>
-          <w:rFonts w:ascii="Fira Code" w:eastAsia="Times New Roman" w:hAnsi="Fira Code" w:cs="Fira Code"/>
-          <w:color w:val="4FC1FF"/>
-          <w:sz w:val="24"/>
-          <w:szCs w:val="24"/>
-        </w:rPr>
-        <w:t>enemies</w:t>
-      </w:r>
-      <w:r>
-        <w:rPr>
-          <w:rFonts w:ascii="Fira Code" w:eastAsia="Times New Roman" w:hAnsi="Fira Code" w:cs="Fira Code"/>
-          <w:color w:val="D4D4D4"/>
-          <w:sz w:val="24"/>
-          <w:szCs w:val="24"/>
-        </w:rPr>
-        <w:t>.</w:t>
-      </w:r>
-      <w:r>
-        <w:rPr>
-          <w:rFonts w:ascii="Fira Code" w:eastAsia="Times New Roman" w:hAnsi="Fira Code" w:cs="Fira Code"/>
-          <w:color w:val="DCDCAA"/>
-          <w:sz w:val="24"/>
-          <w:szCs w:val="24"/>
-        </w:rPr>
-        <w:t>push</w:t>
-      </w:r>
-      <w:proofErr w:type="spellEnd"/>
+      <w:proofErr w:type="gramEnd"/>
       <w:r>
         <w:rPr>
           <w:rFonts w:ascii="Fira Code" w:eastAsia="Times New Roman" w:hAnsi="Fira Code" w:cs="Fira Code"/>
@@ -7170,6 +7358,7 @@
           <w:szCs w:val="44"/>
           <w:highlight w:val="yellow"/>
         </w:rPr>
+        <w:lastRenderedPageBreak/>
         <w:t>Note</w:t>
       </w:r>
       <w:r>
@@ -7219,59 +7408,89 @@
         </w:pBdr>
         <w:jc w:val="center"/>
         <w:rPr>
+          <w:sz w:val="52"/>
+          <w:szCs w:val="52"/>
           <w:highlight w:val="lightGray"/>
         </w:rPr>
       </w:pPr>
       <w:r>
         <w:rPr>
+          <w:sz w:val="52"/>
+          <w:szCs w:val="52"/>
           <w:highlight w:val="lightGray"/>
         </w:rPr>
         <w:t xml:space="preserve">Class </w:t>
       </w:r>
       <w:r>
         <w:rPr>
+          <w:sz w:val="52"/>
+          <w:szCs w:val="52"/>
           <w:highlight w:val="lightGray"/>
         </w:rPr>
         <w:t xml:space="preserve">Or </w:t>
       </w:r>
       <w:r>
         <w:rPr>
+          <w:sz w:val="52"/>
+          <w:szCs w:val="52"/>
           <w:highlight w:val="lightGray"/>
         </w:rPr>
         <w:t xml:space="preserve">Relate </w:t>
       </w:r>
       <w:r>
         <w:rPr>
+          <w:sz w:val="52"/>
+          <w:szCs w:val="52"/>
           <w:highlight w:val="lightGray"/>
         </w:rPr>
-        <w:t>Object To Class</w:t>
-      </w:r>
-      <w:r>
-        <w:rPr>
+        <w:t xml:space="preserve">Object </w:t>
+      </w:r>
+      <w:proofErr w:type="gramStart"/>
+      <w:r>
+        <w:rPr>
+          <w:sz w:val="52"/>
+          <w:szCs w:val="52"/>
           <w:highlight w:val="lightGray"/>
         </w:rPr>
-        <w:t>(</w:t>
-      </w:r>
-      <w:r>
-        <w:rPr>
+        <w:t>To</w:t>
+      </w:r>
+      <w:proofErr w:type="gramEnd"/>
+      <w:r>
+        <w:rPr>
+          <w:sz w:val="52"/>
+          <w:szCs w:val="52"/>
           <w:highlight w:val="lightGray"/>
         </w:rPr>
-        <w:t>this is used here</w:t>
-      </w:r>
-      <w:r>
-        <w:rPr>
+        <w:t xml:space="preserve"> </w:t>
+      </w:r>
+      <w:r>
+        <w:rPr>
+          <w:sz w:val="52"/>
+          <w:szCs w:val="52"/>
           <w:highlight w:val="lightGray"/>
         </w:rPr>
-        <w:t>)</w:t>
-      </w:r>
-      <w:r>
-        <w:rPr>
+        <w:t>Class (</w:t>
+      </w:r>
+      <w:r>
+        <w:rPr>
+          <w:sz w:val="52"/>
+          <w:szCs w:val="52"/>
           <w:highlight w:val="lightGray"/>
         </w:rPr>
-        <w:t>…</w:t>
-      </w:r>
-      <w:r>
-        <w:rPr>
+        <w:t xml:space="preserve">this is used </w:t>
+      </w:r>
+      <w:r>
+        <w:rPr>
+          <w:sz w:val="52"/>
+          <w:szCs w:val="52"/>
+          <w:highlight w:val="lightGray"/>
+        </w:rPr>
+        <w:t>here) …</w:t>
+      </w:r>
+      <w:r>
+        <w:rPr>
+          <w:sz w:val="52"/>
+          <w:szCs w:val="52"/>
           <w:highlight w:val="lightGray"/>
         </w:rPr>
         <w:t xml:space="preserve"> </w:t>
@@ -7368,8 +7587,19 @@
           <w:sz w:val="28"/>
           <w:szCs w:val="28"/>
         </w:rPr>
-        <w:t xml:space="preserve"> { }</w:t>
-      </w:r>
+        <w:t xml:space="preserve"> </w:t>
+      </w:r>
+      <w:proofErr w:type="gramStart"/>
+      <w:r>
+        <w:rPr>
+          <w:rFonts w:ascii="Arial" w:hAnsi="Arial" w:cs="Arial"/>
+          <w:color w:val="C00000"/>
+          <w:sz w:val="28"/>
+          <w:szCs w:val="28"/>
+        </w:rPr>
+        <w:t>{ }</w:t>
+      </w:r>
+      <w:proofErr w:type="gramEnd"/>
     </w:p>
     <w:p>
       <w:pPr>
@@ -7448,6 +7678,7 @@
         </w:rPr>
         <w:t xml:space="preserve"> </w:t>
       </w:r>
+      <w:proofErr w:type="gramStart"/>
       <w:r>
         <w:rPr>
           <w:rFonts w:ascii="Arial" w:hAnsi="Arial" w:cs="Arial"/>
@@ -7474,7 +7705,16 @@
           <w:sz w:val="28"/>
           <w:szCs w:val="28"/>
         </w:rPr>
-        <w:t xml:space="preserve">you can </w:t>
+        <w:t>you</w:t>
+      </w:r>
+      <w:proofErr w:type="gramEnd"/>
+      <w:r>
+        <w:rPr>
+          <w:rFonts w:ascii="Arial" w:hAnsi="Arial" w:cs="Arial"/>
+          <w:sz w:val="28"/>
+          <w:szCs w:val="28"/>
+        </w:rPr>
+        <w:t xml:space="preserve"> can </w:t>
       </w:r>
       <w:r>
         <w:rPr>
@@ -7608,6 +7848,7 @@
         </w:rPr>
         <w:t xml:space="preserve"> </w:t>
       </w:r>
+      <w:proofErr w:type="gramStart"/>
       <w:r>
         <w:rPr>
           <w:rFonts w:ascii="Fira Code" w:eastAsia="Times New Roman" w:hAnsi="Fira Code" w:cs="Fira Code"/>
@@ -7622,6 +7863,7 @@
         </w:rPr>
         <w:t>{</w:t>
       </w:r>
+      <w:proofErr w:type="gramEnd"/>
     </w:p>
     <w:p>
       <w:pPr>
@@ -7654,6 +7896,7 @@
         <w:t>(</w:t>
       </w:r>
       <w:proofErr w:type="spellStart"/>
+      <w:proofErr w:type="gramStart"/>
       <w:r>
         <w:rPr>
           <w:rFonts w:ascii="Fira Code" w:eastAsia="Times New Roman" w:hAnsi="Fira Code" w:cs="Fira Code"/>
@@ -7676,6 +7919,7 @@
         <w:t>weight</w:t>
       </w:r>
       <w:proofErr w:type="spellEnd"/>
+      <w:proofErr w:type="gramEnd"/>
       <w:r>
         <w:rPr>
           <w:rFonts w:ascii="Fira Code" w:eastAsia="Times New Roman" w:hAnsi="Fira Code" w:cs="Fira Code"/>
@@ -7701,6 +7945,7 @@
         <w:t xml:space="preserve">        </w:t>
       </w:r>
       <w:proofErr w:type="spellStart"/>
+      <w:proofErr w:type="gramStart"/>
       <w:r>
         <w:rPr>
           <w:rFonts w:ascii="Fira Code" w:eastAsia="Times New Roman" w:hAnsi="Fira Code" w:cs="Fira Code"/>
@@ -7723,6 +7968,7 @@
         <w:t>a</w:t>
       </w:r>
       <w:proofErr w:type="spellEnd"/>
+      <w:proofErr w:type="gramEnd"/>
       <w:r>
         <w:rPr>
           <w:rFonts w:ascii="Fira Code" w:eastAsia="Times New Roman" w:hAnsi="Fira Code" w:cs="Fira Code"/>
@@ -7755,6 +8001,7 @@
         <w:t xml:space="preserve">        </w:t>
       </w:r>
       <w:proofErr w:type="spellStart"/>
+      <w:proofErr w:type="gramStart"/>
       <w:r>
         <w:rPr>
           <w:rFonts w:ascii="Fira Code" w:eastAsia="Times New Roman" w:hAnsi="Fira Code" w:cs="Fira Code"/>
@@ -7777,6 +8024,7 @@
         <w:t>b</w:t>
       </w:r>
       <w:proofErr w:type="spellEnd"/>
+      <w:proofErr w:type="gramEnd"/>
       <w:r>
         <w:rPr>
           <w:rFonts w:ascii="Fira Code" w:eastAsia="Times New Roman" w:hAnsi="Fira Code" w:cs="Fira Code"/>
@@ -7879,6 +8127,7 @@
         </w:rPr>
         <w:t xml:space="preserve"> </w:t>
       </w:r>
+      <w:proofErr w:type="gramStart"/>
       <w:r>
         <w:rPr>
           <w:rFonts w:ascii="Fira Code" w:eastAsia="Times New Roman" w:hAnsi="Fira Code" w:cs="Fira Code"/>
@@ -7893,6 +8142,7 @@
         </w:rPr>
         <w:t>(</w:t>
       </w:r>
+      <w:proofErr w:type="gramEnd"/>
       <w:r>
         <w:rPr>
           <w:rFonts w:ascii="Fira Code" w:eastAsia="Times New Roman" w:hAnsi="Fira Code" w:cs="Fira Code"/>
@@ -7931,6 +8181,7 @@
           <w:color w:val="D4D4D4"/>
         </w:rPr>
       </w:pPr>
+      <w:proofErr w:type="gramStart"/>
       <w:r>
         <w:rPr>
           <w:rFonts w:ascii="Fira Code" w:eastAsia="Times New Roman" w:hAnsi="Fira Code" w:cs="Fira Code"/>
@@ -7960,6 +8211,7 @@
         <w:t>(</w:t>
       </w:r>
       <w:proofErr w:type="spellStart"/>
+      <w:proofErr w:type="gramEnd"/>
       <w:r>
         <w:rPr>
           <w:rFonts w:ascii="Fira Code" w:eastAsia="Times New Roman" w:hAnsi="Fira Code" w:cs="Fira Code"/>
@@ -8081,6 +8333,7 @@
         </w:rPr>
         <w:t xml:space="preserve">  </w:t>
       </w:r>
+      <w:proofErr w:type="gramStart"/>
       <w:r>
         <w:rPr>
           <w:rFonts w:ascii="Fira Code" w:eastAsia="Times New Roman" w:hAnsi="Fira Code" w:cs="Fira Code"/>
@@ -8095,6 +8348,7 @@
         </w:rPr>
         <w:t>(</w:t>
       </w:r>
+      <w:proofErr w:type="gramEnd"/>
       <w:r>
         <w:rPr>
           <w:rFonts w:ascii="Fira Code" w:eastAsia="Times New Roman" w:hAnsi="Fira Code" w:cs="Fira Code"/>
@@ -8140,6 +8394,7 @@
         </w:rPr>
         <w:t xml:space="preserve">    </w:t>
       </w:r>
+      <w:proofErr w:type="gramStart"/>
       <w:r>
         <w:rPr>
           <w:rFonts w:ascii="Fira Code" w:eastAsia="Times New Roman" w:hAnsi="Fira Code" w:cs="Fira Code"/>
@@ -8168,6 +8423,7 @@
         </w:rPr>
         <w:t>(</w:t>
       </w:r>
+      <w:proofErr w:type="gramEnd"/>
       <w:r>
         <w:rPr>
           <w:rFonts w:ascii="Fira Code" w:eastAsia="Times New Roman" w:hAnsi="Fira Code" w:cs="Fira Code"/>
@@ -8294,6 +8550,7 @@
         </w:rPr>
         <w:t xml:space="preserve"> </w:t>
       </w:r>
+      <w:proofErr w:type="gramStart"/>
       <w:r>
         <w:rPr>
           <w:rFonts w:ascii="Fira Code" w:eastAsia="Times New Roman" w:hAnsi="Fira Code" w:cs="Fira Code"/>
@@ -8308,6 +8565,7 @@
         </w:rPr>
         <w:t>(</w:t>
       </w:r>
+      <w:proofErr w:type="gramEnd"/>
       <w:r>
         <w:rPr>
           <w:rFonts w:ascii="Fira Code" w:eastAsia="Times New Roman" w:hAnsi="Fira Code" w:cs="Fira Code"/>
@@ -8346,6 +8604,7 @@
           <w:color w:val="D4D4D4"/>
         </w:rPr>
       </w:pPr>
+      <w:proofErr w:type="gramStart"/>
       <w:r>
         <w:rPr>
           <w:rFonts w:ascii="Fira Code" w:eastAsia="Times New Roman" w:hAnsi="Fira Code" w:cs="Fira Code"/>
@@ -8374,6 +8633,7 @@
         </w:rPr>
         <w:t>(</w:t>
       </w:r>
+      <w:proofErr w:type="gramEnd"/>
       <w:r>
         <w:rPr>
           <w:rFonts w:ascii="Fira Code" w:eastAsia="Times New Roman" w:hAnsi="Fira Code" w:cs="Fira Code"/>
@@ -8455,11 +8715,19 @@
         </w:rPr>
         <w:t>…………….……</w:t>
       </w:r>
+      <w:proofErr w:type="gramStart"/>
       <w:r>
         <w:rPr>
           <w:highlight w:val="lightGray"/>
         </w:rPr>
-        <w:t xml:space="preserve">….Inheritance in </w:t>
+        <w:t>….Inheritance</w:t>
+      </w:r>
+      <w:proofErr w:type="gramEnd"/>
+      <w:r>
+        <w:rPr>
+          <w:highlight w:val="lightGray"/>
+        </w:rPr>
+        <w:t xml:space="preserve"> in </w:t>
       </w:r>
       <w:r>
         <w:rPr>
@@ -8508,6 +8776,7 @@
           <w:szCs w:val="40"/>
           <w:highlight w:val="yellow"/>
         </w:rPr>
+        <w:lastRenderedPageBreak/>
         <w:t>Note:</w:t>
       </w:r>
       <w:r>
@@ -8587,6 +8856,7 @@
         </w:rPr>
         <w:t xml:space="preserve"> </w:t>
       </w:r>
+      <w:proofErr w:type="gramStart"/>
       <w:r>
         <w:rPr>
           <w:rFonts w:ascii="Arial" w:hAnsi="Arial" w:cs="Arial"/>
@@ -8594,8 +8864,9 @@
           <w:sz w:val="40"/>
           <w:szCs w:val="40"/>
         </w:rPr>
-        <w:t>super() is constructor of parent class</w:t>
-      </w:r>
+        <w:t>super(</w:t>
+      </w:r>
+      <w:proofErr w:type="gramEnd"/>
       <w:r>
         <w:rPr>
           <w:rFonts w:ascii="Arial" w:hAnsi="Arial" w:cs="Arial"/>
@@ -8603,7 +8874,7 @@
           <w:sz w:val="40"/>
           <w:szCs w:val="40"/>
         </w:rPr>
-        <w:t>. R</w:t>
+        <w:t>) is constructor of parent class</w:t>
       </w:r>
       <w:r>
         <w:rPr>
@@ -8612,7 +8883,7 @@
           <w:sz w:val="40"/>
           <w:szCs w:val="40"/>
         </w:rPr>
-        <w:t>eceive v</w:t>
+        <w:t>. R</w:t>
       </w:r>
       <w:r>
         <w:rPr>
@@ -8621,18 +8892,27 @@
           <w:sz w:val="40"/>
           <w:szCs w:val="40"/>
         </w:rPr>
-        <w:t>alues from child object and send it to the parent class and then use it</w:t>
-      </w:r>
-    </w:p>
-    <w:p>
-      <w:pPr>
-        <w:jc w:val="center"/>
+        <w:t>eceive v</w:t>
+      </w:r>
+      <w:r>
         <w:rPr>
           <w:rFonts w:ascii="Arial" w:hAnsi="Arial" w:cs="Arial"/>
           <w:color w:val="C00000"/>
           <w:sz w:val="40"/>
           <w:szCs w:val="40"/>
         </w:rPr>
+        <w:t>alues from child object and send it to the parent class and then use it</w:t>
+      </w:r>
+    </w:p>
+    <w:p>
+      <w:pPr>
+        <w:jc w:val="center"/>
+        <w:rPr>
+          <w:rFonts w:ascii="Arial" w:hAnsi="Arial" w:cs="Arial"/>
+          <w:color w:val="C00000"/>
+          <w:sz w:val="40"/>
+          <w:szCs w:val="40"/>
+        </w:rPr>
       </w:pPr>
     </w:p>
     <w:p>
@@ -8782,6 +9062,7 @@
         </w:rPr>
         <w:t xml:space="preserve">  </w:t>
       </w:r>
+      <w:proofErr w:type="gramStart"/>
       <w:r>
         <w:rPr>
           <w:rFonts w:ascii="Fira Code" w:eastAsia="Times New Roman" w:hAnsi="Fira Code" w:cs="Fira Code"/>
@@ -8796,6 +9077,7 @@
         </w:rPr>
         <w:t>(</w:t>
       </w:r>
+      <w:proofErr w:type="gramEnd"/>
       <w:r>
         <w:rPr>
           <w:rFonts w:ascii="Fira Code" w:eastAsia="Times New Roman" w:hAnsi="Fira Code" w:cs="Fira Code"/>
@@ -8856,6 +9138,7 @@
         <w:t xml:space="preserve">    </w:t>
       </w:r>
       <w:proofErr w:type="spellStart"/>
+      <w:proofErr w:type="gramStart"/>
       <w:r>
         <w:rPr>
           <w:rFonts w:ascii="Fira Code" w:eastAsia="Times New Roman" w:hAnsi="Fira Code" w:cs="Fira Code"/>
@@ -8870,6 +9153,7 @@
         </w:rPr>
         <w:t>.#</w:t>
       </w:r>
+      <w:proofErr w:type="gramEnd"/>
       <w:r>
         <w:rPr>
           <w:rFonts w:ascii="Fira Code" w:eastAsia="Times New Roman" w:hAnsi="Fira Code" w:cs="Fira Code"/>
@@ -8917,6 +9201,7 @@
         <w:t xml:space="preserve">    </w:t>
       </w:r>
       <w:proofErr w:type="spellStart"/>
+      <w:proofErr w:type="gramStart"/>
       <w:r>
         <w:rPr>
           <w:rFonts w:ascii="Fira Code" w:eastAsia="Times New Roman" w:hAnsi="Fira Code" w:cs="Fira Code"/>
@@ -8931,6 +9216,7 @@
         </w:rPr>
         <w:t>.#</w:t>
       </w:r>
+      <w:proofErr w:type="gramEnd"/>
       <w:r>
         <w:rPr>
           <w:rFonts w:ascii="Fira Code" w:eastAsia="Times New Roman" w:hAnsi="Fira Code" w:cs="Fira Code"/>
@@ -8978,6 +9264,7 @@
         <w:t xml:space="preserve">    </w:t>
       </w:r>
       <w:proofErr w:type="spellStart"/>
+      <w:proofErr w:type="gramStart"/>
       <w:r>
         <w:rPr>
           <w:rFonts w:ascii="Fira Code" w:eastAsia="Times New Roman" w:hAnsi="Fira Code" w:cs="Fira Code"/>
@@ -8992,6 +9279,7 @@
         </w:rPr>
         <w:t>.#</w:t>
       </w:r>
+      <w:proofErr w:type="gramEnd"/>
       <w:r>
         <w:rPr>
           <w:rFonts w:ascii="Fira Code" w:eastAsia="Times New Roman" w:hAnsi="Fira Code" w:cs="Fira Code"/>
@@ -9065,6 +9353,7 @@
         </w:rPr>
         <w:t xml:space="preserve">  </w:t>
       </w:r>
+      <w:proofErr w:type="gramStart"/>
       <w:r>
         <w:rPr>
           <w:rFonts w:ascii="Fira Code" w:eastAsia="Times New Roman" w:hAnsi="Fira Code" w:cs="Fira Code"/>
@@ -9077,7 +9366,15 @@
           <w:rFonts w:ascii="Fira Code" w:eastAsia="Times New Roman" w:hAnsi="Fira Code" w:cs="Fira Code"/>
           <w:color w:val="D4D4D4"/>
         </w:rPr>
-        <w:t>() {</w:t>
+        <w:t>(</w:t>
+      </w:r>
+      <w:proofErr w:type="gramEnd"/>
+      <w:r>
+        <w:rPr>
+          <w:rFonts w:ascii="Fira Code" w:eastAsia="Times New Roman" w:hAnsi="Fira Code" w:cs="Fira Code"/>
+          <w:color w:val="D4D4D4"/>
+        </w:rPr>
+        <w:t>) {</w:t>
       </w:r>
     </w:p>
     <w:p>
@@ -9096,6 +9393,7 @@
         </w:rPr>
         <w:t xml:space="preserve">    </w:t>
       </w:r>
+      <w:proofErr w:type="gramStart"/>
       <w:r>
         <w:rPr>
           <w:rFonts w:ascii="Fira Code" w:eastAsia="Times New Roman" w:hAnsi="Fira Code" w:cs="Fira Code"/>
@@ -9125,6 +9423,7 @@
         <w:t>(</w:t>
       </w:r>
       <w:proofErr w:type="spellStart"/>
+      <w:proofErr w:type="gramEnd"/>
       <w:r>
         <w:rPr>
           <w:rFonts w:ascii="Fira Code" w:eastAsia="Times New Roman" w:hAnsi="Fira Code" w:cs="Fira Code"/>
@@ -9300,6 +9599,7 @@
         </w:rPr>
         <w:t xml:space="preserve"> </w:t>
       </w:r>
+      <w:proofErr w:type="gramStart"/>
       <w:r>
         <w:rPr>
           <w:rFonts w:ascii="Fira Code" w:eastAsia="Times New Roman" w:hAnsi="Fira Code" w:cs="Fira Code"/>
@@ -9314,6 +9614,7 @@
         </w:rPr>
         <w:t>(</w:t>
       </w:r>
+      <w:proofErr w:type="gramEnd"/>
       <w:r>
         <w:rPr>
           <w:rFonts w:ascii="Fira Code" w:eastAsia="Times New Roman" w:hAnsi="Fira Code" w:cs="Fira Code"/>
@@ -9573,6 +9874,7 @@
         </w:rPr>
         <w:t xml:space="preserve">  </w:t>
       </w:r>
+      <w:proofErr w:type="gramStart"/>
       <w:r>
         <w:rPr>
           <w:rFonts w:ascii="Fira Code" w:eastAsia="Times New Roman" w:hAnsi="Fira Code" w:cs="Fira Code"/>
@@ -9587,6 +9889,7 @@
         </w:rPr>
         <w:t>(</w:t>
       </w:r>
+      <w:proofErr w:type="gramEnd"/>
       <w:r>
         <w:rPr>
           <w:rFonts w:ascii="Fira Code" w:eastAsia="Times New Roman" w:hAnsi="Fira Code" w:cs="Fira Code"/>
@@ -9660,6 +9963,7 @@
         </w:rPr>
         <w:t xml:space="preserve">    </w:t>
       </w:r>
+      <w:proofErr w:type="gramStart"/>
       <w:r>
         <w:rPr>
           <w:rFonts w:ascii="Fira Code" w:eastAsia="Times New Roman" w:hAnsi="Fira Code" w:cs="Fira Code"/>
@@ -9674,6 +9978,7 @@
         </w:rPr>
         <w:t>(</w:t>
       </w:r>
+      <w:proofErr w:type="gramEnd"/>
       <w:r>
         <w:rPr>
           <w:rFonts w:ascii="Fira Code" w:eastAsia="Times New Roman" w:hAnsi="Fira Code" w:cs="Fira Code"/>
@@ -9734,6 +10039,7 @@
         <w:t xml:space="preserve">    </w:t>
       </w:r>
       <w:proofErr w:type="spellStart"/>
+      <w:proofErr w:type="gramStart"/>
       <w:r>
         <w:rPr>
           <w:rFonts w:ascii="Fira Code" w:eastAsia="Times New Roman" w:hAnsi="Fira Code" w:cs="Fira Code"/>
@@ -9748,6 +10054,7 @@
         </w:rPr>
         <w:t>.#</w:t>
       </w:r>
+      <w:proofErr w:type="gramEnd"/>
       <w:r>
         <w:rPr>
           <w:rFonts w:ascii="Fira Code" w:eastAsia="Times New Roman" w:hAnsi="Fira Code" w:cs="Fira Code"/>
@@ -9809,7 +10116,6 @@
           <w:rFonts w:ascii="Fira Code" w:eastAsia="Times New Roman" w:hAnsi="Fira Code" w:cs="Fira Code"/>
           <w:color w:val="D4D4D4"/>
         </w:rPr>
-        <w:lastRenderedPageBreak/>
         <w:t>}</w:t>
       </w:r>
     </w:p>
@@ -9874,6 +10180,7 @@
         </w:rPr>
         <w:t xml:space="preserve"> </w:t>
       </w:r>
+      <w:proofErr w:type="gramStart"/>
       <w:r>
         <w:rPr>
           <w:rFonts w:ascii="Fira Code" w:eastAsia="Times New Roman" w:hAnsi="Fira Code" w:cs="Fira Code"/>
@@ -9888,6 +10195,7 @@
         </w:rPr>
         <w:t>(</w:t>
       </w:r>
+      <w:proofErr w:type="gramEnd"/>
       <w:r>
         <w:rPr>
           <w:rFonts w:ascii="Fira Code" w:eastAsia="Times New Roman" w:hAnsi="Fira Code" w:cs="Fira Code"/>

</xml_diff>